<commit_message>
feat: Review on CN1-S1-98-99-HW9 Solutions
</commit_message>
<xml_diff>
--- a/Homeworks/S1-98-99/CN1-S1-98-99-HW9.docx
+++ b/Homeworks/S1-98-99/CN1-S1-98-99-HW9.docx
@@ -3205,7 +3205,7 @@
         <w:rPr>
           <w:rtl/>
         </w:rPr>
-        <w:t>در  الگوریتم مسیریاب</w:t>
+        <w:t>در الگوریتم مسیریاب</w:t>
       </w:r>
       <w:r>
         <w:rPr>
@@ -3287,13 +3287,22 @@
         <w:t xml:space="preserve"> پس از همگرایی الگوریتم مسیریابی</w:t>
       </w:r>
       <w:r>
-        <w:t xml:space="preserve"> distance vector </w:t>
-      </w:r>
-      <w:r>
-        <w:rPr>
-          <w:rtl/>
-        </w:rPr>
-        <w:t>،مسیریاب</w:t>
+        <w:t xml:space="preserve">distance vector </w:t>
+      </w:r>
+      <w:r>
+        <w:rPr>
+          <w:rtl/>
+        </w:rPr>
+        <w:t>،</w:t>
+      </w:r>
+      <w:r>
+        <w:t xml:space="preserve"> </w:t>
+      </w:r>
+      <w:r>
+        <w:rPr>
+          <w:rtl/>
+        </w:rPr>
+        <w:t>مسیریاب</w:t>
       </w:r>
       <w:r>
         <w:t xml:space="preserve">w </w:t>
@@ -4375,12 +4384,10 @@
         <w:t>(</w:t>
       </w:r>
       <w:proofErr w:type="spellStart"/>
-      <w:proofErr w:type="gramStart"/>
       <w:r>
         <w:t>w,z</w:t>
       </w:r>
       <w:proofErr w:type="spellEnd"/>
-      <w:proofErr w:type="gramEnd"/>
       <w:r>
         <w:t>)</w:t>
       </w:r>
@@ -4402,7 +4409,73 @@
           <w:rFonts w:hint="cs"/>
           <w:rtl/>
         </w:rPr>
-        <w:t xml:space="preserve">دهد. در جدول زیر </w:t>
+        <w:t>دهد</w:t>
+      </w:r>
+      <w:r>
+        <w:rPr>
+          <w:rFonts w:hint="cs"/>
+          <w:rtl/>
+        </w:rPr>
+        <w:t xml:space="preserve"> در نظر داشته باشید که در این لحظه </w:t>
+      </w:r>
+      <w:r>
+        <w:t>y</w:t>
+      </w:r>
+      <w:r>
+        <w:rPr>
+          <w:rFonts w:hint="cs"/>
+          <w:rtl/>
+        </w:rPr>
+        <w:t xml:space="preserve"> تصمیم </w:t>
+      </w:r>
+      <w:proofErr w:type="spellStart"/>
+      <w:r>
+        <w:rPr>
+          <w:rFonts w:hint="cs"/>
+          <w:rtl/>
+        </w:rPr>
+        <w:t>می‌گیرد</w:t>
+      </w:r>
+      <w:proofErr w:type="spellEnd"/>
+      <w:r>
+        <w:rPr>
+          <w:rFonts w:hint="cs"/>
+          <w:rtl/>
+        </w:rPr>
+        <w:t xml:space="preserve"> بسته را از طریق </w:t>
+      </w:r>
+      <w:r>
+        <w:t>z</w:t>
+      </w:r>
+      <w:r>
+        <w:rPr>
+          <w:rFonts w:hint="cs"/>
+          <w:rtl/>
+        </w:rPr>
+        <w:t xml:space="preserve"> </w:t>
+      </w:r>
+      <w:proofErr w:type="spellStart"/>
+      <w:r>
+        <w:rPr>
+          <w:rFonts w:hint="cs"/>
+          <w:rtl/>
+        </w:rPr>
+        <w:t>مسیریابی</w:t>
+      </w:r>
+      <w:proofErr w:type="spellEnd"/>
+      <w:r>
+        <w:rPr>
+          <w:rFonts w:hint="cs"/>
+          <w:rtl/>
+        </w:rPr>
+        <w:t xml:space="preserve"> کند</w:t>
+      </w:r>
+      <w:r>
+        <w:rPr>
+          <w:rFonts w:hint="cs"/>
+          <w:rtl/>
+        </w:rPr>
+        <w:t xml:space="preserve">. در جدول زیر </w:t>
       </w:r>
       <w:r>
         <w:t>‘</w:t>
@@ -5482,6 +5555,11 @@
     <w:p>
       <w:pPr>
         <w:pStyle w:val="Solution"/>
+      </w:pPr>
+    </w:p>
+    <w:p>
+      <w:pPr>
+        <w:pStyle w:val="Solution"/>
         <w:rPr>
           <w:b/>
           <w:bCs/>
@@ -6122,7 +6200,15 @@
           <w:rFonts w:hint="cs"/>
           <w:rtl/>
         </w:rPr>
-        <w:t xml:space="preserve"> هیچ به</w:t>
+        <w:t xml:space="preserve"> هیچ </w:t>
+      </w:r>
+      <w:proofErr w:type="spellStart"/>
+      <w:r>
+        <w:rPr>
+          <w:rFonts w:hint="cs"/>
+          <w:rtl/>
+        </w:rPr>
+        <w:t>به</w:t>
       </w:r>
       <w:r>
         <w:rPr>
@@ -6130,7 +6216,6 @@
         </w:rPr>
         <w:softHyphen/>
       </w:r>
-      <w:proofErr w:type="spellStart"/>
       <w:r>
         <w:rPr>
           <w:rFonts w:hint="cs"/>
@@ -6144,7 +6229,7 @@
           <w:rFonts w:hint="cs"/>
           <w:rtl/>
         </w:rPr>
-        <w:t xml:space="preserve"> وجود ندارد. </w:t>
+        <w:t xml:space="preserve"> وجود ندارد.</w:t>
       </w:r>
     </w:p>
     <w:p>
@@ -7202,29 +7287,13 @@
     </w:tbl>
     <w:p>
       <w:pPr>
-        <w:spacing w:after="160" w:line="259" w:lineRule="auto"/>
-        <w:rPr>
-          <w:szCs w:val="26"/>
-          <w:rtl/>
-          <w:lang w:bidi="fa-IR"/>
-        </w:rPr>
-      </w:pPr>
-    </w:p>
-    <w:p>
-      <w:pPr>
-        <w:rPr>
-          <w:rtl/>
-          <w:lang w:bidi="fa-IR"/>
-        </w:rPr>
-      </w:pPr>
-    </w:p>
-    <w:p>
-      <w:pPr>
         <w:pStyle w:val="Solution"/>
         <w:rPr>
           <w:rtl/>
         </w:rPr>
       </w:pPr>
+      <w:bookmarkStart w:id="2" w:name="_GoBack"/>
+      <w:bookmarkEnd w:id="2"/>
     </w:p>
     <w:p>
       <w:pPr>
@@ -9109,7 +9178,11 @@
         </mc:Choice>
         <mc:Fallback>
           <w:pict>
-            <v:shape w14:anchorId="2465B128" id="Text Box 5" o:spid="_x0000_s1029" type="#_x0000_t202" style="position:absolute;left:0;text-align:left;margin-left:-7.7pt;margin-top:18.5pt;width:75pt;height:108pt;z-index:251649536;visibility:visible;mso-wrap-style:square;mso-width-percent:0;mso-height-percent:0;mso-wrap-distance-left:9pt;mso-wrap-distance-top:0;mso-wrap-distance-right:9pt;mso-wrap-distance-bottom:0;mso-position-horizontal:absolute;mso-position-horizontal-relative:margin;mso-position-vertical:absolute;mso-position-vertical-relative:text;mso-width-percent:0;mso-height-percent:0;mso-width-relative:margin;mso-height-relative:margin;v-text-anchor:top" o:gfxdata="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" filled="f" stroked="f" strokeweight=".5pt">
+            <v:shapetype w14:anchorId="2465B128" id="_x0000_t202" coordsize="21600,21600" o:spt="202" path="m,l,21600r21600,l21600,xe">
+              <v:stroke joinstyle="miter"/>
+              <v:path gradientshapeok="t" o:connecttype="rect"/>
+            </v:shapetype>
+            <v:shape id="Text Box 5" o:spid="_x0000_s1029" type="#_x0000_t202" style="position:absolute;left:0;text-align:left;margin-left:-7.7pt;margin-top:18.5pt;width:75pt;height:108pt;z-index:251649536;visibility:visible;mso-wrap-style:square;mso-width-percent:0;mso-height-percent:0;mso-wrap-distance-left:9pt;mso-wrap-distance-top:0;mso-wrap-distance-right:9pt;mso-wrap-distance-bottom:0;mso-position-horizontal:absolute;mso-position-horizontal-relative:margin;mso-position-vertical:absolute;mso-position-vertical-relative:text;mso-width-percent:0;mso-height-percent:0;mso-width-relative:margin;mso-height-relative:margin;v-text-anchor:top" o:gfxdata="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" filled="f" stroked="f" strokeweight=".5pt">
               <v:textbox>
                 <w:txbxContent>
                   <w:tbl>
@@ -10437,7 +10510,7 @@
         <v:path o:extrusionok="f" gradientshapeok="t" o:connecttype="rect"/>
         <o:lock v:ext="edit" aspectratio="t"/>
       </v:shapetype>
-      <v:shape id="_x0000_i1027" type="#_x0000_t75" style="width:14.25pt;height:14.25pt" o:bullet="t">
+      <v:shape id="_x0000_i1032" type="#_x0000_t75" style="width:14.25pt;height:14.25pt" o:bullet="t">
         <v:imagedata r:id="rId1" o:title="mso4629"/>
       </v:shape>
     </w:pict>
@@ -16536,7 +16609,7 @@
 </file>
 
 <file path=customXml/itemProps1.xml><?xml version="1.0" encoding="utf-8"?>
-<ds:datastoreItem xmlns:ds="http://schemas.openxmlformats.org/officeDocument/2006/customXml" ds:itemID="{B3D5155D-DEAE-4EE6-92AD-012BDD0A036F}">
+<ds:datastoreItem xmlns:ds="http://schemas.openxmlformats.org/officeDocument/2006/customXml" ds:itemID="{F4B201D3-E620-4AFA-BDD0-2C358B5366CE}">
   <ds:schemaRefs>
     <ds:schemaRef ds:uri="http://schemas.openxmlformats.org/officeDocument/2006/bibliography"/>
   </ds:schemaRefs>

</xml_diff>

<commit_message>
fix: Correct CN1-S1-98-99-HW9 Date
</commit_message>
<xml_diff>
--- a/Homeworks/S1-98-99/CN1-S1-98-99-HW9.docx
+++ b/Homeworks/S1-98-99/CN1-S1-98-99-HW9.docx
@@ -39,31 +39,28 @@
           <w:rtl/>
           <w:lang w:bidi="fa-IR"/>
         </w:rPr>
-        <w:t xml:space="preserve"> زمانی که یک بسته </w:t>
-      </w:r>
-      <w:proofErr w:type="spellStart"/>
-      <w:r>
-        <w:rPr>
-          <w:rFonts w:hint="cs"/>
-          <w:rtl/>
+        <w:t xml:space="preserve"> زمانی که یک بسته مسیریاب </w:t>
+      </w:r>
+      <w:r>
+        <w:rPr>
           <w:lang w:bidi="fa-IR"/>
         </w:rPr>
-        <w:t>مسیریاب</w:t>
-      </w:r>
-      <w:proofErr w:type="spellEnd"/>
+        <w:t>NAT</w:t>
+      </w:r>
       <w:r>
         <w:rPr>
           <w:rFonts w:hint="cs"/>
           <w:rtl/>
           <w:lang w:bidi="fa-IR"/>
         </w:rPr>
-        <w:t xml:space="preserve"> </w:t>
-      </w:r>
-      <w:r>
-        <w:rPr>
+        <w:t xml:space="preserve"> را ترک می</w:t>
+      </w:r>
+      <w:r>
+        <w:rPr>
+          <w:rtl/>
           <w:lang w:bidi="fa-IR"/>
         </w:rPr>
-        <w:t>NAT</w:t>
+        <w:softHyphen/>
       </w:r>
       <w:r>
         <w:rPr>
@@ -71,40 +68,7 @@
           <w:rtl/>
           <w:lang w:bidi="fa-IR"/>
         </w:rPr>
-        <w:t xml:space="preserve"> را ترک می</w:t>
-      </w:r>
-      <w:r>
-        <w:rPr>
-          <w:rtl/>
-          <w:lang w:bidi="fa-IR"/>
-        </w:rPr>
-        <w:softHyphen/>
-      </w:r>
-      <w:r>
-        <w:rPr>
-          <w:rFonts w:hint="cs"/>
-          <w:rtl/>
-          <w:lang w:bidi="fa-IR"/>
-        </w:rPr>
-        <w:t xml:space="preserve">کند، این بسته باید از طریق اینترنت به سمت مقصدش که سرور </w:t>
-      </w:r>
-      <w:proofErr w:type="spellStart"/>
-      <w:r>
-        <w:rPr>
-          <w:rFonts w:hint="cs"/>
-          <w:rtl/>
-          <w:lang w:bidi="fa-IR"/>
-        </w:rPr>
-        <w:t>وب</w:t>
-      </w:r>
-      <w:proofErr w:type="spellEnd"/>
-      <w:r>
-        <w:rPr>
-          <w:rFonts w:hint="cs"/>
-          <w:rtl/>
-          <w:lang w:bidi="fa-IR"/>
-        </w:rPr>
-        <w:t xml:space="preserve"> است، هدایت شود. برای این مسأله شکل زیر را در نظر بگیرید: </w:t>
+        <w:t xml:space="preserve">کند، این بسته باید از طریق اینترنت به سمت مقصدش که سرور وب است، هدایت شود. برای این مسأله شکل زیر را در نظر بگیرید: </w:t>
       </w:r>
     </w:p>
     <w:p>
@@ -185,31 +149,27 @@
           <w:rtl/>
           <w:lang w:bidi="fa-IR"/>
         </w:rPr>
-        <w:t xml:space="preserve">، </w:t>
-      </w:r>
-      <w:proofErr w:type="spellStart"/>
-      <w:r>
-        <w:rPr>
-          <w:rFonts w:hint="cs"/>
-          <w:rtl/>
+        <w:t xml:space="preserve">، مسیریاب مربوط به </w:t>
+      </w:r>
+      <w:r>
+        <w:rPr>
           <w:lang w:bidi="fa-IR"/>
         </w:rPr>
-        <w:t>مسیریاب</w:t>
-      </w:r>
-      <w:proofErr w:type="spellEnd"/>
+        <w:t>NAT</w:t>
+      </w:r>
       <w:r>
         <w:rPr>
           <w:rFonts w:hint="cs"/>
           <w:rtl/>
           <w:lang w:bidi="fa-IR"/>
         </w:rPr>
-        <w:t xml:space="preserve"> مربوط به </w:t>
+        <w:t xml:space="preserve"> بوده و سرور وب به گره </w:t>
       </w:r>
       <w:r>
         <w:rPr>
           <w:lang w:bidi="fa-IR"/>
         </w:rPr>
-        <w:t>NAT</w:t>
+        <w:t>z</w:t>
       </w:r>
       <w:r>
         <w:rPr>
@@ -217,101 +177,23 @@
           <w:rtl/>
           <w:lang w:bidi="fa-IR"/>
         </w:rPr>
-        <w:t xml:space="preserve"> بوده و سرور </w:t>
-      </w:r>
-      <w:proofErr w:type="spellStart"/>
+        <w:t xml:space="preserve"> متصل است. </w:t>
+      </w:r>
       <w:r>
         <w:rPr>
           <w:rFonts w:hint="cs"/>
           <w:rtl/>
           <w:lang w:bidi="fa-IR"/>
         </w:rPr>
-        <w:t>وب</w:t>
-      </w:r>
-      <w:proofErr w:type="spellEnd"/>
+        <w:t>الگوریتم کوتاه‌ترین مسیر</w:t>
+      </w:r>
       <w:r>
         <w:rPr>
           <w:rFonts w:hint="cs"/>
           <w:rtl/>
           <w:lang w:bidi="fa-IR"/>
         </w:rPr>
-        <w:t xml:space="preserve"> به گره </w:t>
-      </w:r>
-      <w:r>
-        <w:rPr>
-          <w:lang w:bidi="fa-IR"/>
-        </w:rPr>
-        <w:t>z</w:t>
-      </w:r>
-      <w:r>
-        <w:rPr>
-          <w:rFonts w:hint="cs"/>
-          <w:rtl/>
-          <w:lang w:bidi="fa-IR"/>
-        </w:rPr>
-        <w:t xml:space="preserve"> متصل است. </w:t>
-      </w:r>
-      <w:proofErr w:type="spellStart"/>
-      <w:r>
-        <w:rPr>
-          <w:rFonts w:hint="cs"/>
-          <w:rtl/>
-          <w:lang w:bidi="fa-IR"/>
-        </w:rPr>
-        <w:t>الگوریتم</w:t>
-      </w:r>
-      <w:proofErr w:type="spellEnd"/>
-      <w:r>
-        <w:rPr>
-          <w:rFonts w:hint="cs"/>
-          <w:rtl/>
-          <w:lang w:bidi="fa-IR"/>
-        </w:rPr>
-        <w:t xml:space="preserve"> </w:t>
-      </w:r>
-      <w:proofErr w:type="spellStart"/>
-      <w:r>
-        <w:rPr>
-          <w:rFonts w:hint="cs"/>
-          <w:rtl/>
-          <w:lang w:bidi="fa-IR"/>
-        </w:rPr>
-        <w:t>کوتاه‌ترین</w:t>
-      </w:r>
-      <w:proofErr w:type="spellEnd"/>
-      <w:r>
-        <w:rPr>
-          <w:rFonts w:hint="cs"/>
-          <w:rtl/>
-          <w:lang w:bidi="fa-IR"/>
-        </w:rPr>
-        <w:t xml:space="preserve"> مسیر</w:t>
-      </w:r>
-      <w:r>
-        <w:rPr>
-          <w:rFonts w:hint="cs"/>
-          <w:rtl/>
-          <w:lang w:bidi="fa-IR"/>
-        </w:rPr>
-        <w:t xml:space="preserve"> </w:t>
-      </w:r>
-      <w:proofErr w:type="spellStart"/>
-      <w:r>
-        <w:rPr>
-          <w:rFonts w:hint="cs"/>
-          <w:rtl/>
-          <w:lang w:bidi="fa-IR"/>
-        </w:rPr>
-        <w:t>دایجسترا</w:t>
-      </w:r>
-      <w:proofErr w:type="spellEnd"/>
-      <w:r>
-        <w:rPr>
-          <w:rFonts w:hint="cs"/>
-          <w:rtl/>
-          <w:lang w:bidi="fa-IR"/>
-        </w:rPr>
-        <w:t xml:space="preserve"> را اجرا کرده و آن را به صورت مرحله به مرحله با رسم جدول شرح دهید.</w:t>
+        <w:t xml:space="preserve"> دایجسترا را اجرا کرده و آن را به صورت مرحله به مرحله با رسم جدول شرح دهید.</w:t>
       </w:r>
     </w:p>
     <w:tbl>
@@ -996,11 +878,9 @@
               <w:pStyle w:val="Solution"/>
               <w:bidi w:val="0"/>
             </w:pPr>
-            <w:proofErr w:type="spellStart"/>
             <w:r>
               <w:t>ux</w:t>
             </w:r>
-            <w:proofErr w:type="spellEnd"/>
           </w:p>
         </w:tc>
         <w:tc>
@@ -1120,11 +1000,9 @@
                 <w:rtl/>
               </w:rPr>
             </w:pPr>
-            <w:proofErr w:type="spellStart"/>
             <w:r>
               <w:t>uxy</w:t>
             </w:r>
-            <w:proofErr w:type="spellEnd"/>
           </w:p>
         </w:tc>
         <w:tc>
@@ -1241,11 +1119,9 @@
                 <w:rtl/>
               </w:rPr>
             </w:pPr>
-            <w:proofErr w:type="spellStart"/>
             <w:r>
               <w:t>uxyv</w:t>
             </w:r>
-            <w:proofErr w:type="spellEnd"/>
           </w:p>
         </w:tc>
         <w:tc>
@@ -1359,11 +1235,9 @@
                 <w:rtl/>
               </w:rPr>
             </w:pPr>
-            <w:proofErr w:type="spellStart"/>
             <w:r>
               <w:t>uxyvw</w:t>
             </w:r>
-            <w:proofErr w:type="spellEnd"/>
           </w:p>
         </w:tc>
         <w:tc>
@@ -1474,11 +1348,9 @@
                 <w:rtl/>
               </w:rPr>
             </w:pPr>
-            <w:proofErr w:type="spellStart"/>
             <w:r>
               <w:t>uxyvwz</w:t>
             </w:r>
-            <w:proofErr w:type="spellEnd"/>
           </w:p>
         </w:tc>
         <w:tc>
@@ -1560,43 +1432,7 @@
           <w:rtl/>
           <w:lang w:bidi="fa-IR"/>
         </w:rPr>
-        <w:t xml:space="preserve">الف) </w:t>
-      </w:r>
-      <w:proofErr w:type="spellStart"/>
-      <w:r>
-        <w:rPr>
-          <w:rFonts w:hint="cs"/>
-          <w:rtl/>
-          <w:lang w:bidi="fa-IR"/>
-        </w:rPr>
-        <w:t>الگوریتم‏های</w:t>
-      </w:r>
-      <w:proofErr w:type="spellEnd"/>
-      <w:r>
-        <w:rPr>
-          <w:rFonts w:hint="cs"/>
-          <w:rtl/>
-          <w:lang w:bidi="fa-IR"/>
-        </w:rPr>
-        <w:t xml:space="preserve"> </w:t>
-      </w:r>
-      <w:proofErr w:type="spellStart"/>
-      <w:r>
-        <w:rPr>
-          <w:rFonts w:hint="cs"/>
-          <w:rtl/>
-          <w:lang w:bidi="fa-IR"/>
-        </w:rPr>
-        <w:t>مسیریابی</w:t>
-      </w:r>
-      <w:proofErr w:type="spellEnd"/>
-      <w:r>
-        <w:rPr>
-          <w:rFonts w:hint="cs"/>
-          <w:rtl/>
-          <w:lang w:bidi="fa-IR"/>
-        </w:rPr>
-        <w:t xml:space="preserve"> </w:t>
+        <w:t xml:space="preserve">الف) الگوریتم‏های مسیریابی </w:t>
       </w:r>
       <w:r>
         <w:rPr>
@@ -1640,43 +1476,7 @@
           <w:rtl/>
           <w:lang w:bidi="fa-IR"/>
         </w:rPr>
-        <w:t xml:space="preserve">ب) </w:t>
-      </w:r>
-      <w:proofErr w:type="spellStart"/>
-      <w:r>
-        <w:rPr>
-          <w:rFonts w:hint="cs"/>
-          <w:rtl/>
-          <w:lang w:bidi="fa-IR"/>
-        </w:rPr>
-        <w:t>پیام‏های</w:t>
-      </w:r>
-      <w:proofErr w:type="spellEnd"/>
-      <w:r>
-        <w:rPr>
-          <w:rFonts w:hint="cs"/>
-          <w:rtl/>
-          <w:lang w:bidi="fa-IR"/>
-        </w:rPr>
-        <w:t xml:space="preserve"> اعلان استفاده شده در </w:t>
-      </w:r>
-      <w:proofErr w:type="spellStart"/>
-      <w:r>
-        <w:rPr>
-          <w:rFonts w:hint="cs"/>
-          <w:rtl/>
-          <w:lang w:bidi="fa-IR"/>
-        </w:rPr>
-        <w:t>پروتکل‏های</w:t>
-      </w:r>
-      <w:proofErr w:type="spellEnd"/>
-      <w:r>
-        <w:rPr>
-          <w:rFonts w:hint="cs"/>
-          <w:rtl/>
-          <w:lang w:bidi="fa-IR"/>
-        </w:rPr>
-        <w:t xml:space="preserve"> </w:t>
+        <w:t xml:space="preserve">ب) پیام‏های اعلان استفاده شده در پروتکل‏های </w:t>
       </w:r>
       <w:r>
         <w:rPr>
@@ -1734,31 +1534,27 @@
           <w:rtl/>
           <w:lang w:bidi="fa-IR"/>
         </w:rPr>
-        <w:t xml:space="preserve"> چگونه از </w:t>
-      </w:r>
-      <w:proofErr w:type="spellStart"/>
-      <w:r>
-        <w:rPr>
-          <w:rFonts w:hint="cs"/>
-          <w:rtl/>
+        <w:t xml:space="preserve"> چگونه از نشان‏های </w:t>
+      </w:r>
+      <w:r>
+        <w:rPr>
           <w:lang w:bidi="fa-IR"/>
         </w:rPr>
-        <w:t>نشان‏های</w:t>
-      </w:r>
-      <w:proofErr w:type="spellEnd"/>
+        <w:t>AS-PATH</w:t>
+      </w:r>
       <w:r>
         <w:rPr>
           <w:rFonts w:hint="cs"/>
           <w:rtl/>
           <w:lang w:bidi="fa-IR"/>
         </w:rPr>
-        <w:t xml:space="preserve"> </w:t>
+        <w:t xml:space="preserve"> و </w:t>
       </w:r>
       <w:r>
         <w:rPr>
           <w:lang w:bidi="fa-IR"/>
         </w:rPr>
-        <w:t>AS-PATH</w:t>
+        <w:t>NEXT-HOP</w:t>
       </w:r>
       <w:r>
         <w:rPr>
@@ -1766,39 +1562,7 @@
           <w:rtl/>
           <w:lang w:bidi="fa-IR"/>
         </w:rPr>
-        <w:t xml:space="preserve"> و </w:t>
-      </w:r>
-      <w:r>
-        <w:rPr>
-          <w:lang w:bidi="fa-IR"/>
-        </w:rPr>
-        <w:t>NEXT-HOP</w:t>
-      </w:r>
-      <w:r>
-        <w:rPr>
-          <w:rFonts w:hint="cs"/>
-          <w:rtl/>
-          <w:lang w:bidi="fa-IR"/>
-        </w:rPr>
-        <w:t xml:space="preserve"> استفاده </w:t>
-      </w:r>
-      <w:proofErr w:type="spellStart"/>
-      <w:r>
-        <w:rPr>
-          <w:rFonts w:hint="cs"/>
-          <w:rtl/>
-          <w:lang w:bidi="fa-IR"/>
-        </w:rPr>
-        <w:t>می‏کند</w:t>
-      </w:r>
-      <w:proofErr w:type="spellEnd"/>
-      <w:r>
-        <w:rPr>
-          <w:rFonts w:hint="cs"/>
-          <w:rtl/>
-          <w:lang w:bidi="fa-IR"/>
-        </w:rPr>
-        <w:t>؟</w:t>
+        <w:t xml:space="preserve"> استفاده می‏کند؟</w:t>
       </w:r>
     </w:p>
     <w:p>
@@ -1828,25 +1592,7 @@
           <w:rtl/>
           <w:lang w:bidi="fa-IR"/>
         </w:rPr>
-        <w:t xml:space="preserve"> ملحق </w:t>
-      </w:r>
-      <w:proofErr w:type="spellStart"/>
-      <w:r>
-        <w:rPr>
-          <w:rFonts w:hint="cs"/>
-          <w:rtl/>
-          <w:lang w:bidi="fa-IR"/>
-        </w:rPr>
-        <w:t>می‏شود</w:t>
-      </w:r>
-      <w:proofErr w:type="spellEnd"/>
-      <w:r>
-        <w:rPr>
-          <w:rFonts w:hint="cs"/>
-          <w:rtl/>
-          <w:lang w:bidi="fa-IR"/>
-        </w:rPr>
-        <w:t xml:space="preserve">، آیا ضروری است که آدرس </w:t>
+        <w:t xml:space="preserve"> ملحق می‏شود، آیا ضروری است که آدرس </w:t>
       </w:r>
       <w:r>
         <w:rPr>
@@ -1889,23 +1635,7 @@
           <w:rFonts w:hint="cs"/>
           <w:rtl/>
         </w:rPr>
-        <w:t xml:space="preserve">الف) </w:t>
-      </w:r>
-      <w:proofErr w:type="spellStart"/>
-      <w:r>
-        <w:rPr>
-          <w:rFonts w:hint="cs"/>
-          <w:rtl/>
-        </w:rPr>
-        <w:t>الگوریتم‏های</w:t>
-      </w:r>
-      <w:proofErr w:type="spellEnd"/>
-      <w:r>
-        <w:rPr>
-          <w:rFonts w:hint="cs"/>
-          <w:rtl/>
-        </w:rPr>
-        <w:t xml:space="preserve"> </w:t>
+        <w:t xml:space="preserve">الف) الگوریتم‏های </w:t>
       </w:r>
       <w:r>
         <w:t>Link State</w:t>
@@ -1915,23 +1645,7 @@
           <w:rFonts w:hint="cs"/>
           <w:rtl/>
         </w:rPr>
-        <w:t xml:space="preserve">، محاسبات </w:t>
-      </w:r>
-      <w:proofErr w:type="spellStart"/>
-      <w:r>
-        <w:rPr>
-          <w:rFonts w:hint="cs"/>
-          <w:rtl/>
-        </w:rPr>
-        <w:t>کم‏هزینه‏ترین</w:t>
-      </w:r>
-      <w:proofErr w:type="spellEnd"/>
-      <w:r>
-        <w:rPr>
-          <w:rFonts w:hint="cs"/>
-          <w:rtl/>
-        </w:rPr>
-        <w:t xml:space="preserve"> مسیر بین </w:t>
+        <w:t xml:space="preserve">، محاسبات کم‏هزینه‏ترین مسیر بین </w:t>
       </w:r>
       <w:r>
         <w:rPr>
@@ -1944,39 +1658,7 @@
           <w:rFonts w:hint="cs"/>
           <w:rtl/>
         </w:rPr>
-        <w:t xml:space="preserve"> و مقصد را بر اساس دانش سراسری و کامل از شبکه انجام </w:t>
-      </w:r>
-      <w:proofErr w:type="spellStart"/>
-      <w:r>
-        <w:rPr>
-          <w:rFonts w:hint="cs"/>
-          <w:rtl/>
-        </w:rPr>
-        <w:t>می‏دهند</w:t>
-      </w:r>
-      <w:proofErr w:type="spellEnd"/>
-      <w:r>
-        <w:rPr>
-          <w:rFonts w:hint="cs"/>
-          <w:rtl/>
-        </w:rPr>
-        <w:t xml:space="preserve">. </w:t>
-      </w:r>
-      <w:proofErr w:type="spellStart"/>
-      <w:r>
-        <w:rPr>
-          <w:rFonts w:hint="cs"/>
-          <w:rtl/>
-        </w:rPr>
-        <w:t>الگوریتم‏های</w:t>
-      </w:r>
-      <w:proofErr w:type="spellEnd"/>
-      <w:r>
-        <w:rPr>
-          <w:rFonts w:hint="cs"/>
-          <w:rtl/>
-        </w:rPr>
-        <w:t xml:space="preserve"> </w:t>
+        <w:t xml:space="preserve"> و مقصد را بر اساس دانش سراسری و کامل از شبکه انجام می‏دهند. الگوریتم‏های </w:t>
       </w:r>
       <w:r>
         <w:t>Distance-Vector</w:t>
@@ -1988,14 +1670,12 @@
         </w:rPr>
         <w:t xml:space="preserve"> این کار را به صورت </w:t>
       </w:r>
-      <w:proofErr w:type="spellStart"/>
       <w:r>
         <w:rPr>
           <w:rtl/>
         </w:rPr>
         <w:t>تکرارشونده</w:t>
       </w:r>
-      <w:proofErr w:type="spellEnd"/>
       <w:r>
         <w:rPr>
           <w:rFonts w:hint="cs"/>
@@ -2003,7 +1683,6 @@
         </w:rPr>
         <w:t xml:space="preserve"> و </w:t>
       </w:r>
-      <w:proofErr w:type="spellStart"/>
       <w:r>
         <w:rPr>
           <w:rtl/>
@@ -2015,31 +1694,7 @@
           <w:rFonts w:hint="cs"/>
           <w:rtl/>
         </w:rPr>
-        <w:t>یع‌شده</w:t>
-      </w:r>
-      <w:proofErr w:type="spellEnd"/>
-      <w:r>
-        <w:rPr>
-          <w:rFonts w:hint="cs"/>
-          <w:rtl/>
-        </w:rPr>
-        <w:t xml:space="preserve"> انجام </w:t>
-      </w:r>
-      <w:proofErr w:type="spellStart"/>
-      <w:r>
-        <w:rPr>
-          <w:rFonts w:hint="cs"/>
-          <w:rtl/>
-        </w:rPr>
-        <w:t>می‏دهند</w:t>
-      </w:r>
-      <w:proofErr w:type="spellEnd"/>
-      <w:r>
-        <w:rPr>
-          <w:rFonts w:hint="cs"/>
-          <w:rtl/>
-        </w:rPr>
-        <w:t>.</w:t>
+        <w:t>یع‌شده انجام می‏دهند.</w:t>
       </w:r>
     </w:p>
     <w:p>
@@ -2064,71 +1719,7 @@
           <w:rFonts w:hint="cs"/>
           <w:rtl/>
         </w:rPr>
-        <w:t xml:space="preserve">، </w:t>
-      </w:r>
-      <w:proofErr w:type="spellStart"/>
-      <w:r>
-        <w:rPr>
-          <w:rFonts w:hint="cs"/>
-          <w:rtl/>
-        </w:rPr>
-        <w:t>مسیریاب‏ها</w:t>
-      </w:r>
-      <w:proofErr w:type="spellEnd"/>
-      <w:r>
-        <w:rPr>
-          <w:rFonts w:hint="cs"/>
-          <w:rtl/>
-        </w:rPr>
-        <w:t xml:space="preserve"> به صورت متناوب اطلاعات </w:t>
-      </w:r>
-      <w:proofErr w:type="spellStart"/>
-      <w:r>
-        <w:rPr>
-          <w:rFonts w:hint="cs"/>
-          <w:rtl/>
-        </w:rPr>
-        <w:t>مسیریابی</w:t>
-      </w:r>
-      <w:proofErr w:type="spellEnd"/>
-      <w:r>
-        <w:rPr>
-          <w:rFonts w:hint="cs"/>
-          <w:rtl/>
-        </w:rPr>
-        <w:t xml:space="preserve"> را، نه فقط به </w:t>
-      </w:r>
-      <w:proofErr w:type="spellStart"/>
-      <w:r>
-        <w:rPr>
-          <w:rFonts w:hint="cs"/>
-          <w:rtl/>
-        </w:rPr>
-        <w:t>مسیریاب‏های</w:t>
-      </w:r>
-      <w:proofErr w:type="spellEnd"/>
-      <w:r>
-        <w:rPr>
-          <w:rFonts w:hint="cs"/>
-          <w:rtl/>
-        </w:rPr>
-        <w:t xml:space="preserve"> همسایه، بلکه به تمام </w:t>
-      </w:r>
-      <w:proofErr w:type="spellStart"/>
-      <w:r>
-        <w:rPr>
-          <w:rFonts w:hint="cs"/>
-          <w:rtl/>
-        </w:rPr>
-        <w:t>مسیریاب‏های</w:t>
-      </w:r>
-      <w:proofErr w:type="spellEnd"/>
-      <w:r>
-        <w:rPr>
-          <w:rFonts w:hint="cs"/>
-          <w:rtl/>
-        </w:rPr>
-        <w:t xml:space="preserve"> داخل </w:t>
+        <w:t xml:space="preserve">، مسیریاب‏ها به صورت متناوب اطلاعات مسیریابی را، نه فقط به مسیریاب‏های همسایه، بلکه به تمام مسیریاب‏های داخل </w:t>
       </w:r>
       <w:r>
         <w:t>AS</w:t>
@@ -2144,125 +1735,14 @@
         <w:rPr>
           <w:rtl/>
         </w:rPr>
-        <w:t xml:space="preserve">همه </w:t>
-      </w:r>
-      <w:proofErr w:type="spellStart"/>
-      <w:r>
-        <w:rPr>
-          <w:rtl/>
-        </w:rPr>
-        <w:t>پخش</w:t>
-      </w:r>
-      <w:r>
-        <w:rPr>
-          <w:rFonts w:hint="cs"/>
-          <w:rtl/>
-        </w:rPr>
-        <w:t>ی</w:t>
-      </w:r>
-      <w:proofErr w:type="spellEnd"/>
-      <w:r>
-        <w:rPr>
-          <w:rFonts w:hint="cs"/>
-          <w:rtl/>
-        </w:rPr>
-        <w:t xml:space="preserve"> </w:t>
-      </w:r>
-      <w:proofErr w:type="spellStart"/>
-      <w:r>
-        <w:rPr>
-          <w:rFonts w:hint="cs"/>
-          <w:rtl/>
-        </w:rPr>
-        <w:t>می‏کنند</w:t>
-      </w:r>
-      <w:proofErr w:type="spellEnd"/>
-      <w:r>
-        <w:rPr>
-          <w:rFonts w:hint="cs"/>
-          <w:rtl/>
-        </w:rPr>
-        <w:t xml:space="preserve">. این اطلاعات </w:t>
-      </w:r>
-      <w:proofErr w:type="spellStart"/>
-      <w:r>
-        <w:rPr>
-          <w:rFonts w:hint="cs"/>
-          <w:rtl/>
-        </w:rPr>
-        <w:t>مسیریابی</w:t>
-      </w:r>
-      <w:proofErr w:type="spellEnd"/>
-      <w:r>
-        <w:rPr>
-          <w:rFonts w:hint="cs"/>
-          <w:rtl/>
-        </w:rPr>
-        <w:t xml:space="preserve">، یک مدخل به </w:t>
-      </w:r>
-      <w:proofErr w:type="spellStart"/>
-      <w:r>
-        <w:rPr>
-          <w:rFonts w:hint="cs"/>
-          <w:rtl/>
-        </w:rPr>
-        <w:t>ازای</w:t>
-      </w:r>
-      <w:proofErr w:type="spellEnd"/>
-      <w:r>
-        <w:rPr>
-          <w:rFonts w:hint="cs"/>
-          <w:rtl/>
-        </w:rPr>
-        <w:t xml:space="preserve"> هر لینک همسایه دارد که </w:t>
-      </w:r>
-      <w:proofErr w:type="spellStart"/>
-      <w:r>
-        <w:rPr>
-          <w:rFonts w:hint="cs"/>
-          <w:rtl/>
-        </w:rPr>
-        <w:t>فاصله‏ی</w:t>
-      </w:r>
-      <w:proofErr w:type="spellEnd"/>
-      <w:r>
-        <w:rPr>
-          <w:rFonts w:hint="cs"/>
-          <w:rtl/>
-        </w:rPr>
-        <w:t xml:space="preserve"> </w:t>
-      </w:r>
-      <w:proofErr w:type="spellStart"/>
-      <w:r>
-        <w:rPr>
-          <w:rFonts w:hint="cs"/>
-          <w:rtl/>
-        </w:rPr>
-        <w:t>مسیریاب</w:t>
-      </w:r>
-      <w:proofErr w:type="spellEnd"/>
-      <w:r>
-        <w:rPr>
-          <w:rFonts w:hint="cs"/>
-          <w:rtl/>
-        </w:rPr>
-        <w:t xml:space="preserve"> همسایه از این </w:t>
-      </w:r>
-      <w:proofErr w:type="spellStart"/>
-      <w:r>
-        <w:rPr>
-          <w:rFonts w:hint="cs"/>
-          <w:rtl/>
-        </w:rPr>
-        <w:t>مسیریاب</w:t>
-      </w:r>
-      <w:proofErr w:type="spellEnd"/>
-      <w:r>
-        <w:rPr>
-          <w:rFonts w:hint="cs"/>
-          <w:rtl/>
-        </w:rPr>
-        <w:t xml:space="preserve"> در آن قرار دارد. در پیام اعلان </w:t>
+        <w:t>همه پخش</w:t>
+      </w:r>
+      <w:r>
+        <w:rPr>
+          <w:rFonts w:hint="cs"/>
+          <w:rtl/>
+        </w:rPr>
+        <w:t xml:space="preserve">ی می‏کنند. این اطلاعات مسیریابی، یک مدخل به ازای هر لینک همسایه دارد که فاصله‏ی مسیریاب همسایه از این مسیریاب در آن قرار دارد. در پیام اعلان </w:t>
       </w:r>
       <w:r>
         <w:t>RIP</w:t>
@@ -2272,39 +1752,7 @@
           <w:rFonts w:hint="cs"/>
           <w:rtl/>
         </w:rPr>
-        <w:t xml:space="preserve">، اطلاعات تمامی شبکه، صرفاً به </w:t>
-      </w:r>
-      <w:proofErr w:type="spellStart"/>
-      <w:r>
-        <w:rPr>
-          <w:rFonts w:hint="cs"/>
-          <w:rtl/>
-        </w:rPr>
-        <w:t>مسیریاب‏های</w:t>
-      </w:r>
-      <w:proofErr w:type="spellEnd"/>
-      <w:r>
-        <w:rPr>
-          <w:rFonts w:hint="cs"/>
-          <w:rtl/>
-        </w:rPr>
-        <w:t xml:space="preserve"> همسایه ارسال </w:t>
-      </w:r>
-      <w:proofErr w:type="spellStart"/>
-      <w:r>
-        <w:rPr>
-          <w:rFonts w:hint="cs"/>
-          <w:rtl/>
-        </w:rPr>
-        <w:t>می‏شود</w:t>
-      </w:r>
-      <w:proofErr w:type="spellEnd"/>
-      <w:r>
-        <w:rPr>
-          <w:rFonts w:hint="cs"/>
-          <w:rtl/>
-        </w:rPr>
-        <w:t>.</w:t>
+        <w:t>، اطلاعات تمامی شبکه، صرفاً به مسیریاب‏های همسایه ارسال می‏شود.</w:t>
       </w:r>
     </w:p>
     <w:p>
@@ -2329,39 +1777,7 @@
           <w:rFonts w:hint="cs"/>
           <w:rtl/>
         </w:rPr>
-        <w:t xml:space="preserve"> برای تشخیص و جلوگیری از ایجاد حلقه در ارسال </w:t>
-      </w:r>
-      <w:proofErr w:type="spellStart"/>
-      <w:r>
-        <w:rPr>
-          <w:rFonts w:hint="cs"/>
-          <w:rtl/>
-        </w:rPr>
-        <w:t>پیام‏های</w:t>
-      </w:r>
-      <w:proofErr w:type="spellEnd"/>
-      <w:r>
-        <w:rPr>
-          <w:rFonts w:hint="cs"/>
-          <w:rtl/>
-        </w:rPr>
-        <w:t xml:space="preserve"> اعلان و همچنین برای انتخاب بین چندین مسیر منتهی به یک شبکه (پیشوند) استفاده </w:t>
-      </w:r>
-      <w:proofErr w:type="spellStart"/>
-      <w:r>
-        <w:rPr>
-          <w:rFonts w:hint="cs"/>
-          <w:rtl/>
-        </w:rPr>
-        <w:t>می‏شود</w:t>
-      </w:r>
-      <w:proofErr w:type="spellEnd"/>
-      <w:r>
-        <w:rPr>
-          <w:rFonts w:hint="cs"/>
-          <w:rtl/>
-        </w:rPr>
-        <w:t xml:space="preserve">. </w:t>
+        <w:t xml:space="preserve"> برای تشخیص و جلوگیری از ایجاد حلقه در ارسال پیام‏های اعلان و همچنین برای انتخاب بین چندین مسیر منتهی به یک شبکه (پیشوند) استفاده می‏شود. </w:t>
       </w:r>
       <w:r>
         <w:t>NEXT-HOP</w:t>
@@ -2371,23 +1787,7 @@
           <w:rFonts w:hint="cs"/>
           <w:rtl/>
         </w:rPr>
-        <w:t xml:space="preserve"> </w:t>
-      </w:r>
-      <w:proofErr w:type="spellStart"/>
-      <w:r>
-        <w:rPr>
-          <w:rFonts w:hint="cs"/>
-          <w:rtl/>
-        </w:rPr>
-        <w:t>نشان‏دهنده‏ی</w:t>
-      </w:r>
-      <w:proofErr w:type="spellEnd"/>
-      <w:r>
-        <w:rPr>
-          <w:rFonts w:hint="cs"/>
-          <w:rtl/>
-        </w:rPr>
-        <w:t xml:space="preserve"> آدرس </w:t>
+        <w:t xml:space="preserve"> نشان‏دهنده‏ی آدرس </w:t>
       </w:r>
       <w:r>
         <w:t>IP</w:t>
@@ -2397,23 +1797,7 @@
           <w:rFonts w:hint="cs"/>
           <w:rtl/>
         </w:rPr>
-        <w:t xml:space="preserve"> اولین </w:t>
-      </w:r>
-      <w:proofErr w:type="spellStart"/>
-      <w:r>
-        <w:rPr>
-          <w:rFonts w:hint="cs"/>
-          <w:rtl/>
-        </w:rPr>
-        <w:t>مسیریاب</w:t>
-      </w:r>
-      <w:proofErr w:type="spellEnd"/>
-      <w:r>
-        <w:rPr>
-          <w:rFonts w:hint="cs"/>
-          <w:rtl/>
-        </w:rPr>
-        <w:t xml:space="preserve"> در مسیر اعلان شده به یک پیشوند است.</w:t>
+        <w:t xml:space="preserve"> اولین مسیریاب در مسیر اعلان شده به یک پیشوند است.</w:t>
       </w:r>
     </w:p>
     <w:p>
@@ -2585,11 +1969,9 @@
         </w:rPr>
         <w:t xml:space="preserve"> از </w:t>
       </w:r>
-      <w:proofErr w:type="spellStart"/>
       <w:r>
         <w:t>eBGP</w:t>
       </w:r>
-      <w:proofErr w:type="spellEnd"/>
       <w:r>
         <w:rPr>
           <w:rFonts w:hint="cs"/>
@@ -2597,11 +1979,9 @@
         </w:rPr>
         <w:t xml:space="preserve"> و </w:t>
       </w:r>
-      <w:proofErr w:type="spellStart"/>
       <w:r>
         <w:t>iBGP</w:t>
       </w:r>
-      <w:proofErr w:type="spellEnd"/>
       <w:r>
         <w:rPr>
           <w:rFonts w:hint="cs"/>
@@ -2670,25 +2050,7 @@
           <w:rtl/>
           <w:lang w:bidi="fa-IR"/>
         </w:rPr>
-        <w:t xml:space="preserve"> از طریق کدام پروتکل </w:t>
-      </w:r>
-      <w:proofErr w:type="spellStart"/>
-      <w:r>
-        <w:rPr>
-          <w:rFonts w:hint="cs"/>
-          <w:rtl/>
-          <w:lang w:bidi="fa-IR"/>
-        </w:rPr>
-        <w:t>مسیریابی</w:t>
-      </w:r>
-      <w:proofErr w:type="spellEnd"/>
-      <w:r>
-        <w:rPr>
-          <w:rFonts w:hint="cs"/>
-          <w:rtl/>
-          <w:lang w:bidi="fa-IR"/>
-        </w:rPr>
-        <w:t xml:space="preserve"> پیشوند </w:t>
+        <w:t xml:space="preserve"> از طریق کدام پروتکل مسیریابی پیشوند </w:t>
       </w:r>
       <w:r>
         <w:rPr>
@@ -2744,25 +2106,7 @@
           <w:rtl/>
           <w:lang w:bidi="fa-IR"/>
         </w:rPr>
-        <w:t xml:space="preserve"> از طریق کدام پروتکل </w:t>
-      </w:r>
-      <w:proofErr w:type="spellStart"/>
-      <w:r>
-        <w:rPr>
-          <w:rFonts w:hint="cs"/>
-          <w:rtl/>
-          <w:lang w:bidi="fa-IR"/>
-        </w:rPr>
-        <w:t>مسیریابی</w:t>
-      </w:r>
-      <w:proofErr w:type="spellEnd"/>
-      <w:r>
-        <w:rPr>
-          <w:rFonts w:hint="cs"/>
-          <w:rtl/>
-          <w:lang w:bidi="fa-IR"/>
-        </w:rPr>
-        <w:t xml:space="preserve"> پیشوند </w:t>
+        <w:t xml:space="preserve"> از طریق کدام پروتکل مسیریابی پیشوند </w:t>
       </w:r>
       <w:r>
         <w:rPr>
@@ -2818,25 +2162,7 @@
           <w:rtl/>
           <w:lang w:bidi="fa-IR"/>
         </w:rPr>
-        <w:t xml:space="preserve"> از طریق کدام پروتکل </w:t>
-      </w:r>
-      <w:proofErr w:type="spellStart"/>
-      <w:r>
-        <w:rPr>
-          <w:rFonts w:hint="cs"/>
-          <w:rtl/>
-          <w:lang w:bidi="fa-IR"/>
-        </w:rPr>
-        <w:t>مسیریابی</w:t>
-      </w:r>
-      <w:proofErr w:type="spellEnd"/>
-      <w:r>
-        <w:rPr>
-          <w:rFonts w:hint="cs"/>
-          <w:rtl/>
-          <w:lang w:bidi="fa-IR"/>
-        </w:rPr>
-        <w:t xml:space="preserve"> پیشوند </w:t>
+        <w:t xml:space="preserve"> از طریق کدام پروتکل مسیریابی پیشوند </w:t>
       </w:r>
       <w:r>
         <w:rPr>
@@ -2892,25 +2218,7 @@
           <w:rtl/>
           <w:lang w:bidi="fa-IR"/>
         </w:rPr>
-        <w:t xml:space="preserve"> از طریق کدام پروتکل </w:t>
-      </w:r>
-      <w:proofErr w:type="spellStart"/>
-      <w:r>
-        <w:rPr>
-          <w:rFonts w:hint="cs"/>
-          <w:rtl/>
-          <w:lang w:bidi="fa-IR"/>
-        </w:rPr>
-        <w:t>مسیریابی</w:t>
-      </w:r>
-      <w:proofErr w:type="spellEnd"/>
-      <w:r>
-        <w:rPr>
-          <w:rFonts w:hint="cs"/>
-          <w:rtl/>
-          <w:lang w:bidi="fa-IR"/>
-        </w:rPr>
-        <w:t xml:space="preserve"> پیشوند </w:t>
+        <w:t xml:space="preserve"> از طریق کدام پروتکل مسیریابی پیشوند </w:t>
       </w:r>
       <w:r>
         <w:rPr>
@@ -3044,11 +2352,9 @@
           <w:bCs/>
         </w:rPr>
       </w:pPr>
-      <w:proofErr w:type="spellStart"/>
       <w:r>
         <w:t>eBGP</w:t>
       </w:r>
-      <w:proofErr w:type="spellEnd"/>
     </w:p>
     <w:p>
       <w:pPr>
@@ -3077,11 +2383,9 @@
           <w:bCs/>
         </w:rPr>
       </w:pPr>
-      <w:proofErr w:type="spellStart"/>
       <w:r>
         <w:t>iBGP</w:t>
       </w:r>
-      <w:proofErr w:type="spellEnd"/>
     </w:p>
     <w:p>
       <w:pPr>
@@ -3110,11 +2414,9 @@
           <w:bCs/>
         </w:rPr>
       </w:pPr>
-      <w:proofErr w:type="spellStart"/>
       <w:r>
         <w:t>eBGP</w:t>
       </w:r>
-      <w:proofErr w:type="spellEnd"/>
     </w:p>
     <w:p>
       <w:pPr>
@@ -3143,11 +2445,9 @@
           <w:bCs/>
         </w:rPr>
       </w:pPr>
-      <w:proofErr w:type="spellStart"/>
       <w:r>
         <w:t>iBGP</w:t>
       </w:r>
-      <w:proofErr w:type="spellEnd"/>
     </w:p>
     <w:p>
       <w:pPr>
@@ -3242,23 +2542,13 @@
         <w:softHyphen/>
         <w:t>ش</w:t>
       </w:r>
-      <w:proofErr w:type="spellStart"/>
       <w:r>
         <w:rPr>
           <w:rFonts w:hint="cs"/>
           <w:rtl/>
           <w:lang w:bidi="fa-IR"/>
         </w:rPr>
-        <w:t>ود</w:t>
-      </w:r>
-      <w:proofErr w:type="spellEnd"/>
-      <w:r>
-        <w:rPr>
-          <w:rFonts w:hint="cs"/>
-          <w:rtl/>
-          <w:lang w:bidi="fa-IR"/>
-        </w:rPr>
-        <w:t>.</w:t>
+        <w:t>ود.</w:t>
       </w:r>
     </w:p>
     <w:p>
@@ -3625,11 +2915,7 @@
               <w:jc w:val="center"/>
             </w:pPr>
             <w:r>
-              <w:t xml:space="preserve">Informs w, </w:t>
-            </w:r>
-            <w:proofErr w:type="spellStart"/>
-            <w:r>
-              <w:t>D</w:t>
+              <w:t>Informs w, D</w:t>
             </w:r>
             <w:r>
               <w:rPr>
@@ -3637,7 +2923,6 @@
               </w:rPr>
               <w:t>z</w:t>
             </w:r>
-            <w:proofErr w:type="spellEnd"/>
             <w:r>
               <w:t>(x)=</w:t>
             </w:r>
@@ -3684,11 +2969,7 @@
               <w:jc w:val="center"/>
             </w:pPr>
             <w:r>
-              <w:t xml:space="preserve">Informs y, </w:t>
-            </w:r>
-            <w:proofErr w:type="spellStart"/>
-            <w:r>
-              <w:t>D</w:t>
+              <w:t>Informs y, D</w:t>
             </w:r>
             <w:r>
               <w:rPr>
@@ -3696,7 +2977,6 @@
               </w:rPr>
               <w:t>z</w:t>
             </w:r>
-            <w:proofErr w:type="spellEnd"/>
             <w:r>
               <w:t>(x)=6</w:t>
             </w:r>
@@ -3744,11 +3024,7 @@
               <w:jc w:val="center"/>
             </w:pPr>
             <w:r>
-              <w:t xml:space="preserve">Informs y, </w:t>
-            </w:r>
-            <w:proofErr w:type="spellStart"/>
-            <w:r>
-              <w:t>D</w:t>
+              <w:t>Informs y, D</w:t>
             </w:r>
             <w:r>
               <w:rPr>
@@ -3756,7 +3032,6 @@
               </w:rPr>
               <w:t>w</w:t>
             </w:r>
-            <w:proofErr w:type="spellEnd"/>
             <w:r>
               <w:t>(x)=</w:t>
             </w:r>
@@ -3803,11 +3078,7 @@
               <w:jc w:val="center"/>
             </w:pPr>
             <w:r>
-              <w:t xml:space="preserve">Informs z, </w:t>
-            </w:r>
-            <w:proofErr w:type="spellStart"/>
-            <w:r>
-              <w:t>D</w:t>
+              <w:t>Informs z, D</w:t>
             </w:r>
             <w:r>
               <w:rPr>
@@ -3815,7 +3086,6 @@
               </w:rPr>
               <w:t>w</w:t>
             </w:r>
-            <w:proofErr w:type="spellEnd"/>
             <w:r>
               <w:t>(x)=5</w:t>
             </w:r>
@@ -4036,39 +3306,7 @@
           <w:rFonts w:hint="cs"/>
           <w:rtl/>
         </w:rPr>
-        <w:t xml:space="preserve">بله، این مشکل وجود دارد. جدول زیر مراحل مربوط به </w:t>
-      </w:r>
-      <w:proofErr w:type="spellStart"/>
-      <w:r>
-        <w:rPr>
-          <w:rFonts w:hint="cs"/>
-          <w:rtl/>
-        </w:rPr>
-        <w:t>همگرایی</w:t>
-      </w:r>
-      <w:proofErr w:type="spellEnd"/>
-      <w:r>
-        <w:rPr>
-          <w:rFonts w:hint="cs"/>
-          <w:rtl/>
-        </w:rPr>
-        <w:t xml:space="preserve"> </w:t>
-      </w:r>
-      <w:proofErr w:type="spellStart"/>
-      <w:r>
-        <w:rPr>
-          <w:rFonts w:hint="cs"/>
-          <w:rtl/>
-        </w:rPr>
-        <w:t>مسیریابی</w:t>
-      </w:r>
-      <w:proofErr w:type="spellEnd"/>
-      <w:r>
-        <w:rPr>
-          <w:rFonts w:hint="cs"/>
-          <w:rtl/>
-        </w:rPr>
-        <w:t xml:space="preserve"> را مشخص می</w:t>
+        <w:t>بله، این مشکل وجود دارد. جدول زیر مراحل مربوط به همگرایی مسیریابی را مشخص می</w:t>
       </w:r>
       <w:r>
         <w:rPr>
@@ -4081,15 +3319,7 @@
           <w:rFonts w:hint="cs"/>
           <w:rtl/>
         </w:rPr>
-        <w:t xml:space="preserve">کند. فرض کنید که در </w:t>
-      </w:r>
-      <w:proofErr w:type="spellStart"/>
-      <w:r>
-        <w:rPr>
-          <w:rFonts w:hint="cs"/>
-          <w:rtl/>
-        </w:rPr>
-        <w:t>لحظه</w:t>
+        <w:t>کند. فرض کنید که در لحظه</w:t>
       </w:r>
       <w:r>
         <w:rPr>
@@ -4102,15 +3332,7 @@
           <w:rFonts w:hint="cs"/>
           <w:rtl/>
         </w:rPr>
-        <w:t>ی</w:t>
-      </w:r>
-      <w:proofErr w:type="spellEnd"/>
-      <w:r>
-        <w:rPr>
-          <w:rFonts w:hint="cs"/>
-          <w:rtl/>
-        </w:rPr>
-        <w:t xml:space="preserve"> </w:t>
+        <w:t xml:space="preserve">ی </w:t>
       </w:r>
       <m:oMath>
         <m:sSub>
@@ -4173,15 +3395,7 @@
           <w:rFonts w:hint="cs"/>
           <w:rtl/>
         </w:rPr>
-        <w:t xml:space="preserve">کند. در </w:t>
-      </w:r>
-      <w:proofErr w:type="spellStart"/>
-      <w:r>
-        <w:rPr>
-          <w:rFonts w:hint="cs"/>
-          <w:rtl/>
-        </w:rPr>
-        <w:t>لحظه</w:t>
+        <w:t>کند. در لحظه</w:t>
       </w:r>
       <w:r>
         <w:rPr>
@@ -4194,15 +3408,7 @@
           <w:rFonts w:hint="cs"/>
           <w:rtl/>
         </w:rPr>
-        <w:t>ی</w:t>
-      </w:r>
-      <w:proofErr w:type="spellEnd"/>
-      <w:r>
-        <w:rPr>
-          <w:rFonts w:hint="cs"/>
-          <w:rtl/>
-        </w:rPr>
-        <w:t xml:space="preserve"> </w:t>
+        <w:t xml:space="preserve">ی </w:t>
       </w:r>
       <m:oMath>
         <m:sSub>
@@ -4249,258 +3455,152 @@
           <w:rFonts w:hint="cs"/>
           <w:rtl/>
         </w:rPr>
+        <w:t xml:space="preserve"> هزینه</w:t>
+      </w:r>
+      <w:r>
+        <w:rPr>
+          <w:rtl/>
+        </w:rPr>
+        <w:softHyphen/>
+      </w:r>
+      <w:r>
+        <w:rPr>
+          <w:rFonts w:hint="cs"/>
+          <w:rtl/>
+        </w:rPr>
+        <w:t>ی لینک</w:t>
+      </w:r>
+      <w:r>
+        <w:rPr>
+          <w:rtl/>
+        </w:rPr>
+        <w:softHyphen/>
+      </w:r>
+      <w:r>
+        <w:rPr>
+          <w:rFonts w:hint="cs"/>
+          <w:rtl/>
+        </w:rPr>
+        <w:t>ها را به</w:t>
+      </w:r>
+      <w:r>
+        <w:rPr>
+          <w:rtl/>
+        </w:rPr>
+        <w:softHyphen/>
+      </w:r>
+      <w:r>
+        <w:rPr>
+          <w:rFonts w:hint="cs"/>
+          <w:rtl/>
+        </w:rPr>
+        <w:t>روزرسانی می</w:t>
+      </w:r>
+      <w:r>
+        <w:rPr>
+          <w:rtl/>
+        </w:rPr>
+        <w:softHyphen/>
+      </w:r>
+      <w:r>
+        <w:rPr>
+          <w:rFonts w:hint="cs"/>
+          <w:rtl/>
+        </w:rPr>
+        <w:t>کند و به همسایه</w:t>
+      </w:r>
+      <w:r>
+        <w:rPr>
+          <w:rtl/>
+        </w:rPr>
+        <w:softHyphen/>
+      </w:r>
+      <w:r>
+        <w:rPr>
+          <w:rFonts w:hint="cs"/>
+          <w:rtl/>
+        </w:rPr>
+        <w:t xml:space="preserve">های خود </w:t>
+      </w:r>
+      <w:r>
+        <w:t>(w,z)</w:t>
+      </w:r>
+      <w:r>
+        <w:rPr>
+          <w:rFonts w:hint="cs"/>
+          <w:rtl/>
+        </w:rPr>
+        <w:t xml:space="preserve"> اطلاع می</w:t>
+      </w:r>
+      <w:r>
+        <w:rPr>
+          <w:rtl/>
+        </w:rPr>
+        <w:softHyphen/>
+      </w:r>
+      <w:r>
+        <w:rPr>
+          <w:rFonts w:hint="cs"/>
+          <w:rtl/>
+        </w:rPr>
+        <w:t>دهد</w:t>
+      </w:r>
+      <w:r>
+        <w:rPr>
+          <w:rFonts w:hint="cs"/>
+          <w:rtl/>
+        </w:rPr>
+        <w:t xml:space="preserve"> در نظر داشته باشید که در این لحظه </w:t>
+      </w:r>
+      <w:r>
+        <w:t>y</w:t>
+      </w:r>
+      <w:r>
+        <w:rPr>
+          <w:rFonts w:hint="cs"/>
+          <w:rtl/>
+        </w:rPr>
+        <w:t xml:space="preserve"> تصمیم می‌گیرد بسته را از طریق </w:t>
+      </w:r>
+      <w:r>
+        <w:t>z</w:t>
+      </w:r>
+      <w:r>
+        <w:rPr>
+          <w:rFonts w:hint="cs"/>
+          <w:rtl/>
+        </w:rPr>
+        <w:t xml:space="preserve"> مسیریابی کند</w:t>
+      </w:r>
+      <w:r>
+        <w:rPr>
+          <w:rFonts w:hint="cs"/>
+          <w:rtl/>
+        </w:rPr>
+        <w:t xml:space="preserve">. در جدول زیر </w:t>
+      </w:r>
+      <w:r>
+        <w:t>‘</w:t>
+      </w:r>
+      <w:r>
+        <w:sym w:font="Wingdings" w:char="F0E0"/>
+      </w:r>
+      <w:r>
+        <w:t>’</w:t>
+      </w:r>
+      <w:r>
+        <w:rPr>
+          <w:rFonts w:hint="cs"/>
+          <w:rtl/>
+        </w:rPr>
         <w:t xml:space="preserve"> </w:t>
       </w:r>
-      <w:proofErr w:type="spellStart"/>
-      <w:r>
-        <w:rPr>
-          <w:rFonts w:hint="cs"/>
-          <w:rtl/>
-        </w:rPr>
-        <w:t>هزینه</w:t>
-      </w:r>
-      <w:r>
-        <w:rPr>
-          <w:rtl/>
-        </w:rPr>
-        <w:softHyphen/>
-      </w:r>
-      <w:r>
-        <w:rPr>
-          <w:rFonts w:hint="cs"/>
-          <w:rtl/>
-        </w:rPr>
-        <w:t>ی</w:t>
-      </w:r>
-      <w:proofErr w:type="spellEnd"/>
-      <w:r>
-        <w:rPr>
-          <w:rFonts w:hint="cs"/>
-          <w:rtl/>
-        </w:rPr>
-        <w:t xml:space="preserve"> </w:t>
-      </w:r>
-      <w:proofErr w:type="spellStart"/>
-      <w:r>
-        <w:rPr>
-          <w:rFonts w:hint="cs"/>
-          <w:rtl/>
-        </w:rPr>
-        <w:t>لینک</w:t>
-      </w:r>
-      <w:r>
-        <w:rPr>
-          <w:rtl/>
-        </w:rPr>
-        <w:softHyphen/>
-      </w:r>
-      <w:r>
-        <w:rPr>
-          <w:rFonts w:hint="cs"/>
-          <w:rtl/>
-        </w:rPr>
-        <w:t>ها</w:t>
-      </w:r>
-      <w:proofErr w:type="spellEnd"/>
-      <w:r>
-        <w:rPr>
-          <w:rFonts w:hint="cs"/>
-          <w:rtl/>
-        </w:rPr>
-        <w:t xml:space="preserve"> را </w:t>
-      </w:r>
-      <w:proofErr w:type="spellStart"/>
-      <w:r>
-        <w:rPr>
-          <w:rFonts w:hint="cs"/>
-          <w:rtl/>
-        </w:rPr>
-        <w:t>به</w:t>
-      </w:r>
-      <w:r>
-        <w:rPr>
-          <w:rtl/>
-        </w:rPr>
-        <w:softHyphen/>
-      </w:r>
-      <w:r>
-        <w:rPr>
-          <w:rFonts w:hint="cs"/>
-          <w:rtl/>
-        </w:rPr>
-        <w:t>روزرسانی</w:t>
-      </w:r>
-      <w:proofErr w:type="spellEnd"/>
-      <w:r>
-        <w:rPr>
-          <w:rFonts w:hint="cs"/>
-          <w:rtl/>
-        </w:rPr>
-        <w:t xml:space="preserve"> می</w:t>
-      </w:r>
-      <w:r>
-        <w:rPr>
-          <w:rtl/>
-        </w:rPr>
-        <w:softHyphen/>
-      </w:r>
-      <w:r>
-        <w:rPr>
-          <w:rFonts w:hint="cs"/>
-          <w:rtl/>
-        </w:rPr>
-        <w:t xml:space="preserve">کند و به </w:t>
-      </w:r>
-      <w:proofErr w:type="spellStart"/>
-      <w:r>
-        <w:rPr>
-          <w:rFonts w:hint="cs"/>
-          <w:rtl/>
-        </w:rPr>
-        <w:t>همسایه</w:t>
-      </w:r>
-      <w:r>
-        <w:rPr>
-          <w:rtl/>
-        </w:rPr>
-        <w:softHyphen/>
-      </w:r>
-      <w:r>
-        <w:rPr>
-          <w:rFonts w:hint="cs"/>
-          <w:rtl/>
-        </w:rPr>
-        <w:t>های</w:t>
-      </w:r>
-      <w:proofErr w:type="spellEnd"/>
-      <w:r>
-        <w:rPr>
-          <w:rFonts w:hint="cs"/>
-          <w:rtl/>
-        </w:rPr>
-        <w:t xml:space="preserve"> خود </w:t>
-      </w:r>
-      <w:r>
-        <w:t>(</w:t>
-      </w:r>
-      <w:proofErr w:type="spellStart"/>
-      <w:r>
-        <w:t>w,z</w:t>
-      </w:r>
-      <w:proofErr w:type="spellEnd"/>
-      <w:r>
-        <w:t>)</w:t>
-      </w:r>
-      <w:r>
-        <w:rPr>
-          <w:rFonts w:hint="cs"/>
-          <w:rtl/>
-        </w:rPr>
-        <w:t xml:space="preserve"> اطلاع می</w:t>
-      </w:r>
-      <w:r>
-        <w:rPr>
-          <w:rtl/>
-        </w:rPr>
-        <w:softHyphen/>
-      </w:r>
-      <w:r>
-        <w:rPr>
-          <w:rFonts w:hint="cs"/>
-          <w:rtl/>
-        </w:rPr>
-        <w:t>دهد</w:t>
-      </w:r>
-      <w:r>
-        <w:rPr>
-          <w:rFonts w:hint="cs"/>
-          <w:rtl/>
-        </w:rPr>
-        <w:t xml:space="preserve"> در نظر داشته باشید که در این لحظه </w:t>
-      </w:r>
-      <w:r>
-        <w:t>y</w:t>
-      </w:r>
-      <w:r>
-        <w:rPr>
-          <w:rFonts w:hint="cs"/>
-          <w:rtl/>
-        </w:rPr>
-        <w:t xml:space="preserve"> تصمیم </w:t>
-      </w:r>
-      <w:proofErr w:type="spellStart"/>
-      <w:r>
-        <w:rPr>
-          <w:rFonts w:hint="cs"/>
-          <w:rtl/>
-        </w:rPr>
-        <w:t>می‌گیرد</w:t>
-      </w:r>
-      <w:proofErr w:type="spellEnd"/>
-      <w:r>
-        <w:rPr>
-          <w:rFonts w:hint="cs"/>
-          <w:rtl/>
-        </w:rPr>
-        <w:t xml:space="preserve"> بسته را از طریق </w:t>
-      </w:r>
-      <w:r>
-        <w:t>z</w:t>
-      </w:r>
-      <w:r>
-        <w:rPr>
-          <w:rFonts w:hint="cs"/>
-          <w:rtl/>
-        </w:rPr>
-        <w:t xml:space="preserve"> </w:t>
-      </w:r>
-      <w:proofErr w:type="spellStart"/>
-      <w:r>
-        <w:rPr>
-          <w:rFonts w:hint="cs"/>
-          <w:rtl/>
-        </w:rPr>
-        <w:t>مسیریابی</w:t>
-      </w:r>
-      <w:proofErr w:type="spellEnd"/>
-      <w:r>
-        <w:rPr>
-          <w:rFonts w:hint="cs"/>
-          <w:rtl/>
-        </w:rPr>
-        <w:t xml:space="preserve"> کند</w:t>
-      </w:r>
-      <w:r>
-        <w:rPr>
-          <w:rFonts w:hint="cs"/>
-          <w:rtl/>
-        </w:rPr>
-        <w:t xml:space="preserve">. در جدول زیر </w:t>
-      </w:r>
-      <w:r>
-        <w:t>‘</w:t>
-      </w:r>
-      <w:r>
-        <w:sym w:font="Wingdings" w:char="F0E0"/>
-      </w:r>
-      <w:r>
-        <w:t>’</w:t>
-      </w:r>
-      <w:r>
-        <w:rPr>
-          <w:rFonts w:hint="cs"/>
-          <w:rtl/>
-        </w:rPr>
-        <w:t xml:space="preserve"> </w:t>
-      </w:r>
-      <w:proofErr w:type="spellStart"/>
       <w:r>
         <w:rPr>
           <w:rtl/>
         </w:rPr>
         <w:t>نشان‌دهنده</w:t>
       </w:r>
-      <w:proofErr w:type="spellEnd"/>
       <w:r>
         <w:rPr>
           <w:rFonts w:hint="cs"/>
@@ -4696,11 +3796,7 @@
               <w:sym w:font="Wingdings" w:char="F0E0"/>
             </w:r>
             <w:r>
-              <w:t xml:space="preserve"> w, </w:t>
-            </w:r>
-            <w:proofErr w:type="spellStart"/>
-            <w:r>
-              <w:t>D</w:t>
+              <w:t xml:space="preserve"> w, D</w:t>
             </w:r>
             <w:r>
               <w:rPr>
@@ -4708,7 +3804,6 @@
               </w:rPr>
               <w:t>z</w:t>
             </w:r>
-            <w:proofErr w:type="spellEnd"/>
             <w:r>
               <w:t>(x)=</w:t>
             </w:r>
@@ -4772,11 +3867,7 @@
               <w:sym w:font="Wingdings" w:char="F0E0"/>
             </w:r>
             <w:r>
-              <w:t xml:space="preserve"> w, </w:t>
-            </w:r>
-            <w:proofErr w:type="spellStart"/>
-            <w:r>
-              <w:t>D</w:t>
+              <w:t xml:space="preserve"> w, D</w:t>
             </w:r>
             <w:r>
               <w:rPr>
@@ -4784,7 +3875,6 @@
               </w:rPr>
               <w:t>z</w:t>
             </w:r>
-            <w:proofErr w:type="spellEnd"/>
             <w:r>
               <w:t>(x)=</w:t>
             </w:r>
@@ -4846,11 +3936,7 @@
               <w:sym w:font="Wingdings" w:char="F0E0"/>
             </w:r>
             <w:r>
-              <w:t xml:space="preserve"> y, </w:t>
-            </w:r>
-            <w:proofErr w:type="spellStart"/>
-            <w:r>
-              <w:t>D</w:t>
+              <w:t xml:space="preserve"> y, D</w:t>
             </w:r>
             <w:r>
               <w:rPr>
@@ -4858,7 +3944,6 @@
               </w:rPr>
               <w:t>z</w:t>
             </w:r>
-            <w:proofErr w:type="spellEnd"/>
             <w:r>
               <w:t>(x)=6</w:t>
             </w:r>
@@ -4915,11 +4000,7 @@
               <w:sym w:font="Wingdings" w:char="F0E0"/>
             </w:r>
             <w:r>
-              <w:t xml:space="preserve"> y, </w:t>
-            </w:r>
-            <w:proofErr w:type="spellStart"/>
-            <w:r>
-              <w:t>D</w:t>
+              <w:t xml:space="preserve"> y, D</w:t>
             </w:r>
             <w:r>
               <w:rPr>
@@ -4927,7 +4008,6 @@
               </w:rPr>
               <w:t>z</w:t>
             </w:r>
-            <w:proofErr w:type="spellEnd"/>
             <w:r>
               <w:t>(x)=11</w:t>
             </w:r>
@@ -4990,11 +4070,7 @@
               <w:sym w:font="Wingdings" w:char="F0E0"/>
             </w:r>
             <w:r>
-              <w:t xml:space="preserve"> y, </w:t>
-            </w:r>
-            <w:proofErr w:type="spellStart"/>
-            <w:r>
-              <w:t>D</w:t>
+              <w:t xml:space="preserve"> y, D</w:t>
             </w:r>
             <w:r>
               <w:rPr>
@@ -5002,7 +4078,6 @@
               </w:rPr>
               <w:t>w</w:t>
             </w:r>
-            <w:proofErr w:type="spellEnd"/>
             <w:r>
               <w:t>(x)=</w:t>
             </w:r>
@@ -5046,11 +4121,7 @@
               <w:sym w:font="Wingdings" w:char="F0E0"/>
             </w:r>
             <w:r>
-              <w:t xml:space="preserve"> y, </w:t>
-            </w:r>
-            <w:proofErr w:type="spellStart"/>
-            <w:r>
-              <w:t>D</w:t>
+              <w:t xml:space="preserve"> y, D</w:t>
             </w:r>
             <w:r>
               <w:rPr>
@@ -5058,7 +4129,6 @@
               </w:rPr>
               <w:t>w</w:t>
             </w:r>
-            <w:proofErr w:type="spellEnd"/>
             <w:r>
               <w:t>(x)=</w:t>
             </w:r>
@@ -5140,11 +4210,7 @@
               <w:sym w:font="Wingdings" w:char="F0E0"/>
             </w:r>
             <w:r>
-              <w:t xml:space="preserve"> z, </w:t>
-            </w:r>
-            <w:proofErr w:type="spellStart"/>
-            <w:r>
-              <w:t>D</w:t>
+              <w:t xml:space="preserve"> z, D</w:t>
             </w:r>
             <w:r>
               <w:rPr>
@@ -5152,7 +4218,6 @@
               </w:rPr>
               <w:t>w</w:t>
             </w:r>
-            <w:proofErr w:type="spellEnd"/>
             <w:r>
               <w:t>(x)=5</w:t>
             </w:r>
@@ -5193,11 +4258,7 @@
               <w:sym w:font="Wingdings" w:char="F0E0"/>
             </w:r>
             <w:r>
-              <w:t xml:space="preserve"> z, </w:t>
-            </w:r>
-            <w:proofErr w:type="spellStart"/>
-            <w:r>
-              <w:t>D</w:t>
+              <w:t xml:space="preserve"> z, D</w:t>
             </w:r>
             <w:r>
               <w:rPr>
@@ -5205,7 +4266,6 @@
               </w:rPr>
               <w:t>w</w:t>
             </w:r>
-            <w:proofErr w:type="spellEnd"/>
             <w:r>
               <w:t>(x)=10</w:t>
             </w:r>
@@ -5597,15 +4657,7 @@
           <w:rFonts w:hint="cs"/>
           <w:rtl/>
         </w:rPr>
-        <w:t xml:space="preserve">کنید، </w:t>
-      </w:r>
-      <w:proofErr w:type="spellStart"/>
-      <w:r>
-        <w:rPr>
-          <w:rFonts w:hint="cs"/>
-          <w:rtl/>
-        </w:rPr>
-        <w:t>گره</w:t>
+        <w:t>کنید، گره</w:t>
       </w:r>
       <w:r>
         <w:rPr>
@@ -5618,35 +4670,17 @@
           <w:rFonts w:hint="cs"/>
           <w:rtl/>
         </w:rPr>
-        <w:t>های</w:t>
-      </w:r>
-      <w:proofErr w:type="spellEnd"/>
-      <w:r>
-        <w:rPr>
-          <w:rFonts w:hint="cs"/>
-          <w:rtl/>
-        </w:rPr>
-        <w:t xml:space="preserve"> </w:t>
-      </w:r>
-      <w:proofErr w:type="spellStart"/>
+        <w:t xml:space="preserve">های </w:t>
+      </w:r>
       <w:r>
         <w:t>y,w,z</w:t>
       </w:r>
-      <w:proofErr w:type="spellEnd"/>
-      <w:r>
-        <w:rPr>
-          <w:rFonts w:hint="cs"/>
-          <w:rtl/>
-        </w:rPr>
-        <w:t xml:space="preserve"> برای </w:t>
-      </w:r>
-      <w:proofErr w:type="spellStart"/>
-      <w:r>
-        <w:rPr>
-          <w:rFonts w:hint="cs"/>
-          <w:rtl/>
-        </w:rPr>
-        <w:t>محاسبه</w:t>
+      <w:r>
+        <w:rPr>
+          <w:rFonts w:hint="cs"/>
+          <w:rtl/>
+        </w:rPr>
+        <w:t xml:space="preserve"> برای محاسبه</w:t>
       </w:r>
       <w:r>
         <w:rPr>
@@ -5659,15 +4693,7 @@
           <w:rFonts w:hint="cs"/>
           <w:rtl/>
         </w:rPr>
-        <w:t>ی</w:t>
-      </w:r>
-      <w:proofErr w:type="spellEnd"/>
-      <w:r>
-        <w:rPr>
-          <w:rFonts w:hint="cs"/>
-          <w:rtl/>
-        </w:rPr>
-        <w:t xml:space="preserve"> هزینه</w:t>
+        <w:t>ی هزینه</w:t>
       </w:r>
       <w:r>
         <w:rPr>
@@ -5680,23 +4706,7 @@
           <w:rFonts w:hint="cs"/>
           <w:rtl/>
         </w:rPr>
-        <w:t xml:space="preserve"> تا </w:t>
-      </w:r>
-      <w:proofErr w:type="spellStart"/>
-      <w:r>
-        <w:rPr>
-          <w:rFonts w:hint="cs"/>
-          <w:rtl/>
-        </w:rPr>
-        <w:t>مسیریاب</w:t>
-      </w:r>
-      <w:proofErr w:type="spellEnd"/>
-      <w:r>
-        <w:rPr>
-          <w:rFonts w:hint="cs"/>
-          <w:rtl/>
-        </w:rPr>
-        <w:t xml:space="preserve"> </w:t>
+        <w:t xml:space="preserve"> تا مسیریاب </w:t>
       </w:r>
       <w:r>
         <w:t>x</w:t>
@@ -5745,15 +4755,7 @@
           <w:rFonts w:hint="cs"/>
           <w:rtl/>
         </w:rPr>
-        <w:t xml:space="preserve">کنید، در </w:t>
-      </w:r>
-      <w:proofErr w:type="spellStart"/>
-      <w:r>
-        <w:rPr>
-          <w:rFonts w:hint="cs"/>
-          <w:rtl/>
-        </w:rPr>
-        <w:t>لحظه</w:t>
+        <w:t>کنید، در لحظه</w:t>
       </w:r>
       <w:r>
         <w:rPr>
@@ -5766,15 +4768,7 @@
           <w:rFonts w:hint="cs"/>
           <w:rtl/>
         </w:rPr>
-        <w:t>ی</w:t>
-      </w:r>
-      <w:proofErr w:type="spellEnd"/>
-      <w:r>
-        <w:rPr>
-          <w:rFonts w:hint="cs"/>
-          <w:rtl/>
-        </w:rPr>
-        <w:t xml:space="preserve"> </w:t>
+        <w:t xml:space="preserve">ی </w:t>
       </w:r>
       <m:oMath>
         <m:sSub>
@@ -5837,15 +4831,7 @@
           <w:rFonts w:hint="cs"/>
           <w:rtl/>
         </w:rPr>
-        <w:t xml:space="preserve">شود که کمترین </w:t>
-      </w:r>
-      <w:proofErr w:type="spellStart"/>
-      <w:r>
-        <w:rPr>
-          <w:rFonts w:hint="cs"/>
-          <w:rtl/>
-        </w:rPr>
-        <w:t>هزینه</w:t>
+        <w:t>شود که کمترین هزینه</w:t>
       </w:r>
       <w:r>
         <w:rPr>
@@ -5858,15 +4844,7 @@
           <w:rFonts w:hint="cs"/>
           <w:rtl/>
         </w:rPr>
-        <w:t>اش</w:t>
-      </w:r>
-      <w:proofErr w:type="spellEnd"/>
-      <w:r>
-        <w:rPr>
-          <w:rFonts w:hint="cs"/>
-          <w:rtl/>
-        </w:rPr>
-        <w:t xml:space="preserve"> به </w:t>
+        <w:t xml:space="preserve">اش به </w:t>
       </w:r>
       <w:r>
         <w:t>x</w:t>
@@ -5886,15 +4864,7 @@
           <w:rFonts w:hint="cs"/>
           <w:rtl/>
         </w:rPr>
-        <w:t xml:space="preserve"> است. در </w:t>
-      </w:r>
-      <w:proofErr w:type="spellStart"/>
-      <w:r>
-        <w:rPr>
-          <w:rFonts w:hint="cs"/>
-          <w:rtl/>
-        </w:rPr>
-        <w:t>لحظه</w:t>
+        <w:t xml:space="preserve"> است. در لحظه</w:t>
       </w:r>
       <w:r>
         <w:rPr>
@@ -5907,15 +4877,7 @@
           <w:rFonts w:hint="cs"/>
           <w:rtl/>
         </w:rPr>
-        <w:t>ی</w:t>
-      </w:r>
-      <w:proofErr w:type="spellEnd"/>
-      <w:r>
-        <w:rPr>
-          <w:rFonts w:hint="cs"/>
-          <w:rtl/>
-        </w:rPr>
-        <w:t xml:space="preserve"> </w:t>
+        <w:t xml:space="preserve">ی </w:t>
       </w:r>
       <m:oMath>
         <m:sSub>
@@ -6008,15 +4970,7 @@
           <w:rFonts w:hint="cs"/>
           <w:rtl/>
         </w:rPr>
-        <w:t xml:space="preserve"> است و در </w:t>
-      </w:r>
-      <w:proofErr w:type="spellStart"/>
-      <w:r>
-        <w:rPr>
-          <w:rFonts w:hint="cs"/>
-          <w:rtl/>
-        </w:rPr>
-        <w:t>لحظه</w:t>
+        <w:t xml:space="preserve"> است و در لحظه</w:t>
       </w:r>
       <w:r>
         <w:rPr>
@@ -6029,15 +4983,7 @@
           <w:rFonts w:hint="cs"/>
           <w:rtl/>
         </w:rPr>
-        <w:t>ی</w:t>
-      </w:r>
-      <w:proofErr w:type="spellEnd"/>
-      <w:r>
-        <w:rPr>
-          <w:rFonts w:hint="cs"/>
-          <w:rtl/>
-        </w:rPr>
-        <w:t xml:space="preserve"> </w:t>
+        <w:t xml:space="preserve">ی </w:t>
       </w:r>
       <m:oMath>
         <m:sSub>
@@ -6131,15 +5077,7 @@
           <w:rFonts w:hint="cs"/>
           <w:rtl/>
         </w:rPr>
-        <w:t xml:space="preserve"> است. در نهایت در </w:t>
-      </w:r>
-      <w:proofErr w:type="spellStart"/>
-      <w:r>
-        <w:rPr>
-          <w:rFonts w:hint="cs"/>
-          <w:rtl/>
-        </w:rPr>
-        <w:t>لحظه</w:t>
+        <w:t xml:space="preserve"> است. در نهایت در لحظه</w:t>
       </w:r>
       <w:r>
         <w:rPr>
@@ -6152,15 +5090,7 @@
           <w:rFonts w:hint="cs"/>
           <w:rtl/>
         </w:rPr>
-        <w:t>ی</w:t>
-      </w:r>
-      <w:proofErr w:type="spellEnd"/>
-      <w:r>
-        <w:rPr>
-          <w:rFonts w:hint="cs"/>
-          <w:rtl/>
-        </w:rPr>
-        <w:t xml:space="preserve"> </w:t>
+        <w:t xml:space="preserve">ی </w:t>
       </w:r>
       <m:oMath>
         <m:sSub>
@@ -6200,15 +5130,7 @@
           <w:rFonts w:hint="cs"/>
           <w:rtl/>
         </w:rPr>
-        <w:t xml:space="preserve"> هیچ </w:t>
-      </w:r>
-      <w:proofErr w:type="spellStart"/>
-      <w:r>
-        <w:rPr>
-          <w:rFonts w:hint="cs"/>
-          <w:rtl/>
-        </w:rPr>
-        <w:t>به</w:t>
+        <w:t xml:space="preserve"> هیچ به</w:t>
       </w:r>
       <w:r>
         <w:rPr>
@@ -6221,15 +5143,7 @@
           <w:rFonts w:hint="cs"/>
           <w:rtl/>
         </w:rPr>
-        <w:t>روزرسانی</w:t>
-      </w:r>
-      <w:proofErr w:type="spellEnd"/>
-      <w:r>
-        <w:rPr>
-          <w:rFonts w:hint="cs"/>
-          <w:rtl/>
-        </w:rPr>
-        <w:t xml:space="preserve"> وجود ندارد.</w:t>
+        <w:t>روزرسانی وجود ندارد.</w:t>
       </w:r>
     </w:p>
     <w:p>
@@ -6446,11 +5360,7 @@
               <w:sym w:font="Wingdings" w:char="F0E0"/>
             </w:r>
             <w:r>
-              <w:t xml:space="preserve"> w, </w:t>
-            </w:r>
-            <w:proofErr w:type="spellStart"/>
-            <w:r>
-              <w:t>D</w:t>
+              <w:t xml:space="preserve"> w, D</w:t>
             </w:r>
             <w:r>
               <w:rPr>
@@ -6458,7 +5368,6 @@
               </w:rPr>
               <w:t>z</w:t>
             </w:r>
-            <w:proofErr w:type="spellEnd"/>
             <w:r>
               <w:t>(x)=50</w:t>
             </w:r>
@@ -6575,11 +5484,7 @@
               <w:sym w:font="Wingdings" w:char="F0E0"/>
             </w:r>
             <w:r>
-              <w:t xml:space="preserve"> y, </w:t>
-            </w:r>
-            <w:proofErr w:type="spellStart"/>
-            <w:r>
-              <w:t>D</w:t>
+              <w:t xml:space="preserve"> y, D</w:t>
             </w:r>
             <w:r>
               <w:rPr>
@@ -6587,7 +5492,6 @@
               </w:rPr>
               <w:t>z</w:t>
             </w:r>
-            <w:proofErr w:type="spellEnd"/>
             <w:r>
               <w:t>(x)=50</w:t>
             </w:r>
@@ -6729,11 +5633,7 @@
               <w:sym w:font="Wingdings" w:char="F0E0"/>
             </w:r>
             <w:r>
-              <w:t xml:space="preserve"> y, </w:t>
-            </w:r>
-            <w:proofErr w:type="spellStart"/>
-            <w:r>
-              <w:t>D</w:t>
+              <w:t xml:space="preserve"> y, D</w:t>
             </w:r>
             <w:r>
               <w:rPr>
@@ -6741,7 +5641,6 @@
               </w:rPr>
               <w:t>w</w:t>
             </w:r>
-            <w:proofErr w:type="spellEnd"/>
             <w:r>
               <w:t>(x)=</w:t>
             </w:r>
@@ -6769,11 +5668,7 @@
               <w:sym w:font="Wingdings" w:char="F0E0"/>
             </w:r>
             <w:r>
-              <w:t xml:space="preserve"> y, </w:t>
-            </w:r>
-            <w:proofErr w:type="spellStart"/>
-            <w:r>
-              <w:t>D</w:t>
+              <w:t xml:space="preserve"> y, D</w:t>
             </w:r>
             <w:r>
               <w:rPr>
@@ -6781,7 +5676,6 @@
               </w:rPr>
               <w:t>w</w:t>
             </w:r>
-            <w:proofErr w:type="spellEnd"/>
             <w:r>
               <w:t>(x)=51</w:t>
             </w:r>
@@ -6882,11 +5776,7 @@
               <w:sym w:font="Wingdings" w:char="F0E0"/>
             </w:r>
             <w:r>
-              <w:t xml:space="preserve"> z, </w:t>
-            </w:r>
-            <w:proofErr w:type="spellStart"/>
-            <w:r>
-              <w:t>D</w:t>
+              <w:t xml:space="preserve"> z, D</w:t>
             </w:r>
             <w:r>
               <w:rPr>
@@ -6894,7 +5784,6 @@
               </w:rPr>
               <w:t>w</w:t>
             </w:r>
-            <w:proofErr w:type="spellEnd"/>
             <w:r>
               <w:t>(x)=50</w:t>
             </w:r>
@@ -6919,11 +5808,7 @@
               <w:sym w:font="Wingdings" w:char="F0E0"/>
             </w:r>
             <w:r>
-              <w:t xml:space="preserve"> z, </w:t>
-            </w:r>
-            <w:proofErr w:type="spellStart"/>
-            <w:r>
-              <w:t>D</w:t>
+              <w:t xml:space="preserve"> z, D</w:t>
             </w:r>
             <w:r>
               <w:rPr>
@@ -6931,7 +5816,6 @@
               </w:rPr>
               <w:t>w</w:t>
             </w:r>
-            <w:proofErr w:type="spellEnd"/>
             <w:r>
               <w:t xml:space="preserve">(x)= </w:t>
             </w:r>
@@ -7292,8 +6176,6 @@
           <w:rtl/>
         </w:rPr>
       </w:pPr>
-      <w:bookmarkStart w:id="2" w:name="_GoBack"/>
-      <w:bookmarkEnd w:id="2"/>
     </w:p>
     <w:p>
       <w:pPr>
@@ -7592,29 +6474,7 @@
         <w:rtl/>
         <w:lang w:bidi="fa-IR"/>
       </w:rPr>
-      <w:t xml:space="preserve">درس </w:t>
-    </w:r>
-    <w:proofErr w:type="spellStart"/>
-    <w:r>
-      <w:rPr>
-        <w:rFonts w:ascii="IranNastaliq" w:hAnsi="IranNastaliq" w:cs="IranNastaliq"/>
-        <w:sz w:val="36"/>
-        <w:szCs w:val="36"/>
-        <w:rtl/>
-        <w:lang w:bidi="fa-IR"/>
-      </w:rPr>
-      <w:t>شبکه‌های</w:t>
-    </w:r>
-    <w:proofErr w:type="spellEnd"/>
-    <w:r>
-      <w:rPr>
-        <w:rFonts w:ascii="IranNastaliq" w:hAnsi="IranNastaliq" w:cs="IranNastaliq"/>
-        <w:sz w:val="36"/>
-        <w:szCs w:val="36"/>
-        <w:rtl/>
-        <w:lang w:bidi="fa-IR"/>
-      </w:rPr>
-      <w:t xml:space="preserve"> کامپیوتری</w:t>
+      <w:t>درس شبکه‌های کامپیوتری</w:t>
     </w:r>
     <w:r>
       <w:rPr>
@@ -7624,9 +6484,18 @@
         <w:rtl/>
         <w:lang w:bidi="fa-IR"/>
       </w:rPr>
-      <w:t xml:space="preserve">، </w:t>
+      <w:t>، نیم</w:t>
     </w:r>
-    <w:proofErr w:type="spellStart"/>
+    <w:r>
+      <w:rPr>
+        <w:rFonts w:ascii="IranNastaliq" w:hAnsi="IranNastaliq" w:cs="IranNastaliq" w:hint="eastAsia"/>
+        <w:sz w:val="36"/>
+        <w:szCs w:val="36"/>
+        <w:rtl/>
+        <w:lang w:bidi="fa-IR"/>
+      </w:rPr>
+      <w:t>‌</w:t>
+    </w:r>
     <w:r>
       <w:rPr>
         <w:rFonts w:ascii="IranNastaliq" w:hAnsi="IranNastaliq" w:cs="IranNastaliq" w:hint="cs"/>
@@ -7635,38 +6504,7 @@
         <w:rtl/>
         <w:lang w:bidi="fa-IR"/>
       </w:rPr>
-      <w:t>نیم</w:t>
-    </w:r>
-    <w:r>
-      <w:rPr>
-        <w:rFonts w:ascii="IranNastaliq" w:hAnsi="IranNastaliq" w:cs="IranNastaliq" w:hint="eastAsia"/>
-        <w:sz w:val="36"/>
-        <w:szCs w:val="36"/>
-        <w:rtl/>
-        <w:lang w:bidi="fa-IR"/>
-      </w:rPr>
-      <w:t>‌</w:t>
-    </w:r>
-    <w:r>
-      <w:rPr>
-        <w:rFonts w:ascii="IranNastaliq" w:hAnsi="IranNastaliq" w:cs="IranNastaliq" w:hint="cs"/>
-        <w:sz w:val="36"/>
-        <w:szCs w:val="36"/>
-        <w:rtl/>
-        <w:lang w:bidi="fa-IR"/>
-      </w:rPr>
-      <w:t>سال</w:t>
-    </w:r>
-    <w:proofErr w:type="spellEnd"/>
-    <w:r>
-      <w:rPr>
-        <w:rFonts w:ascii="IranNastaliq" w:hAnsi="IranNastaliq" w:cs="IranNastaliq" w:hint="cs"/>
-        <w:sz w:val="36"/>
-        <w:szCs w:val="36"/>
-        <w:rtl/>
-        <w:lang w:bidi="fa-IR"/>
-      </w:rPr>
-      <w:t xml:space="preserve">  اول تحصیلی ۹۹-۹۸</w:t>
+      <w:t>سال  اول تحصیلی ۹۹-۹۸</w:t>
     </w:r>
   </w:p>
   <w:p>
@@ -8059,8 +6897,20 @@
         <w:rtl/>
         <w:lang w:bidi="fa-IR"/>
       </w:rPr>
-      <w:t>۲۲</w:t>
+      <w:t>۲</w:t>
     </w:r>
+    <w:r>
+      <w:rPr>
+        <w:rFonts w:ascii="IranNastaliq" w:hAnsi="IranNastaliq" w:cs="IranNastaliq" w:hint="cs"/>
+        <w:sz w:val="32"/>
+        <w:szCs w:val="32"/>
+        <w:rtl/>
+        <w:lang w:bidi="fa-IR"/>
+      </w:rPr>
+      <w:t>۹</w:t>
+    </w:r>
+    <w:bookmarkStart w:id="2" w:name="_GoBack"/>
+    <w:bookmarkEnd w:id="2"/>
     <w:r>
       <w:rPr>
         <w:rFonts w:ascii="IranNastaliq" w:hAnsi="IranNastaliq" w:cs="IranNastaliq" w:hint="cs"/>
@@ -8450,25 +7300,7 @@
         <w:rtl/>
         <w:lang w:bidi="fa-IR"/>
       </w:rPr>
-      <w:t xml:space="preserve"> </w:t>
-    </w:r>
-    <w:proofErr w:type="spellStart"/>
-    <w:r>
-      <w:rPr>
-        <w:rFonts w:ascii="IranNastaliq" w:hAnsi="IranNastaliq" w:cs="IranNastaliq"/>
-        <w:rtl/>
-        <w:lang w:bidi="fa-IR"/>
-      </w:rPr>
-      <w:t>بسمه</w:t>
-    </w:r>
-    <w:proofErr w:type="spellEnd"/>
-    <w:r>
-      <w:rPr>
-        <w:rFonts w:ascii="IranNastaliq" w:hAnsi="IranNastaliq" w:cs="IranNastaliq"/>
-        <w:rtl/>
-        <w:lang w:bidi="fa-IR"/>
-      </w:rPr>
-      <w:t xml:space="preserve"> تعالی</w:t>
+      <w:t xml:space="preserve"> بسمه تعالی</w:t>
     </w:r>
   </w:p>
   <w:p>
@@ -9709,29 +8541,7 @@
         <w:rtl/>
         <w:lang w:bidi="fa-IR"/>
       </w:rPr>
-      <w:t xml:space="preserve">درس </w:t>
-    </w:r>
-    <w:proofErr w:type="spellStart"/>
-    <w:r>
-      <w:rPr>
-        <w:rFonts w:ascii="IranNastaliq" w:hAnsi="IranNastaliq" w:cs="IranNastaliq"/>
-        <w:sz w:val="32"/>
-        <w:szCs w:val="32"/>
-        <w:rtl/>
-        <w:lang w:bidi="fa-IR"/>
-      </w:rPr>
-      <w:t>شبکه‌های</w:t>
-    </w:r>
-    <w:proofErr w:type="spellEnd"/>
-    <w:r>
-      <w:rPr>
-        <w:rFonts w:ascii="IranNastaliq" w:hAnsi="IranNastaliq" w:cs="IranNastaliq"/>
-        <w:sz w:val="32"/>
-        <w:szCs w:val="32"/>
-        <w:rtl/>
-        <w:lang w:bidi="fa-IR"/>
-      </w:rPr>
-      <w:t xml:space="preserve"> کامپیوتری</w:t>
+      <w:t>درس شبکه‌های کامپیوتری</w:t>
     </w:r>
     <w:r>
       <w:rPr>
@@ -9741,9 +8551,18 @@
         <w:rtl/>
         <w:lang w:bidi="fa-IR"/>
       </w:rPr>
-      <w:t xml:space="preserve"> ،  </w:t>
+      <w:t xml:space="preserve"> ،  نیم</w:t>
     </w:r>
-    <w:proofErr w:type="spellStart"/>
+    <w:r>
+      <w:rPr>
+        <w:rFonts w:ascii="IranNastaliq" w:hAnsi="IranNastaliq" w:cs="IranNastaliq" w:hint="eastAsia"/>
+        <w:sz w:val="32"/>
+        <w:szCs w:val="32"/>
+        <w:rtl/>
+        <w:lang w:bidi="fa-IR"/>
+      </w:rPr>
+      <w:t>‌</w:t>
+    </w:r>
     <w:r>
       <w:rPr>
         <w:rFonts w:ascii="IranNastaliq" w:hAnsi="IranNastaliq" w:cs="IranNastaliq" w:hint="cs"/>
@@ -9752,38 +8571,7 @@
         <w:rtl/>
         <w:lang w:bidi="fa-IR"/>
       </w:rPr>
-      <w:t>نیم</w:t>
-    </w:r>
-    <w:r>
-      <w:rPr>
-        <w:rFonts w:ascii="IranNastaliq" w:hAnsi="IranNastaliq" w:cs="IranNastaliq" w:hint="eastAsia"/>
-        <w:sz w:val="32"/>
-        <w:szCs w:val="32"/>
-        <w:rtl/>
-        <w:lang w:bidi="fa-IR"/>
-      </w:rPr>
-      <w:t>‌</w:t>
-    </w:r>
-    <w:r>
-      <w:rPr>
-        <w:rFonts w:ascii="IranNastaliq" w:hAnsi="IranNastaliq" w:cs="IranNastaliq" w:hint="cs"/>
-        <w:sz w:val="32"/>
-        <w:szCs w:val="32"/>
-        <w:rtl/>
-        <w:lang w:bidi="fa-IR"/>
-      </w:rPr>
-      <w:t>سال</w:t>
-    </w:r>
-    <w:proofErr w:type="spellEnd"/>
-    <w:r>
-      <w:rPr>
-        <w:rFonts w:ascii="IranNastaliq" w:hAnsi="IranNastaliq" w:cs="IranNastaliq" w:hint="cs"/>
-        <w:sz w:val="32"/>
-        <w:szCs w:val="32"/>
-        <w:rtl/>
-        <w:lang w:bidi="fa-IR"/>
-      </w:rPr>
-      <w:t xml:space="preserve"> </w:t>
+      <w:t xml:space="preserve">سال </w:t>
     </w:r>
     <w:r>
       <w:rPr>
@@ -9885,7 +8673,7 @@
         <w:rtl/>
         <w:lang w:bidi="fa-IR"/>
       </w:rPr>
-      <w:t>۱۰</w:t>
+      <w:t>۱</w:t>
     </w:r>
     <w:r>
       <w:rPr>
@@ -9895,7 +8683,7 @@
         <w:rtl/>
         <w:lang w:bidi="fa-IR"/>
       </w:rPr>
-      <w:t>/</w:t>
+      <w:t>۷</w:t>
     </w:r>
     <w:r>
       <w:rPr>
@@ -9905,7 +8693,7 @@
         <w:rtl/>
         <w:lang w:bidi="fa-IR"/>
       </w:rPr>
-      <w:t>۱۰</w:t>
+      <w:t>/</w:t>
     </w:r>
     <w:r>
       <w:rPr>
@@ -9915,7 +8703,7 @@
         <w:rtl/>
         <w:lang w:bidi="fa-IR"/>
       </w:rPr>
-      <w:t>/۱۳۹۸، موعد تحویل:</w:t>
+      <w:t>۱۰</w:t>
     </w:r>
     <w:r>
       <w:rPr>
@@ -9925,7 +8713,27 @@
         <w:rtl/>
         <w:lang w:bidi="fa-IR"/>
       </w:rPr>
-      <w:t>۲۲</w:t>
+      <w:t>/۱۳۹۸، موعد تحویل:</w:t>
+    </w:r>
+    <w:r>
+      <w:rPr>
+        <w:rFonts w:ascii="IranNastaliq" w:hAnsi="IranNastaliq" w:cs="IranNastaliq" w:hint="cs"/>
+        <w:sz w:val="28"/>
+        <w:szCs w:val="28"/>
+        <w:rtl/>
+        <w:lang w:bidi="fa-IR"/>
+      </w:rPr>
+      <w:t>۲</w:t>
+    </w:r>
+    <w:r>
+      <w:rPr>
+        <w:rFonts w:ascii="IranNastaliq" w:hAnsi="IranNastaliq" w:cs="IranNastaliq" w:hint="cs"/>
+        <w:sz w:val="28"/>
+        <w:szCs w:val="28"/>
+        <w:rtl/>
+        <w:lang w:bidi="fa-IR"/>
+      </w:rPr>
+      <w:t>۹</w:t>
     </w:r>
     <w:r>
       <w:rPr>
@@ -10047,20 +8855,7 @@
                               <w:rtl/>
                               <w:lang w:bidi="fa-IR"/>
                             </w:rPr>
-                            <w:t xml:space="preserve">توجه: برای </w:t>
-                          </w:r>
-                          <w:proofErr w:type="spellStart"/>
-                          <w:r>
-                            <w:rPr>
-                              <w:rFonts w:cs="B Traffic" w:hint="cs"/>
-                              <w:b/>
-                              <w:bCs/>
-                              <w:sz w:val="14"/>
-                              <w:szCs w:val="14"/>
-                              <w:rtl/>
-                              <w:lang w:bidi="fa-IR"/>
-                            </w:rPr>
-                            <w:t>صرفه</w:t>
+                            <w:t>توجه: برای صرفه</w:t>
                           </w:r>
                           <w:r>
                             <w:rPr>
@@ -10084,46 +8879,7 @@
                               <w:rtl/>
                               <w:lang w:bidi="fa-IR"/>
                             </w:rPr>
-                            <w:t>جویی</w:t>
-                          </w:r>
-                          <w:proofErr w:type="spellEnd"/>
-                          <w:r>
-                            <w:rPr>
-                              <w:rFonts w:cs="B Traffic" w:hint="cs"/>
-                              <w:b/>
-                              <w:bCs/>
-                              <w:sz w:val="14"/>
-                              <w:szCs w:val="14"/>
-                              <w:rtl/>
-                              <w:lang w:bidi="fa-IR"/>
-                            </w:rPr>
-                            <w:t xml:space="preserve"> در کاغذ تکالیف را یا دو رو </w:t>
-                          </w:r>
-                          <w:proofErr w:type="spellStart"/>
-                          <w:r>
-                            <w:rPr>
-                              <w:rFonts w:cs="B Traffic" w:hint="cs"/>
-                              <w:b/>
-                              <w:bCs/>
-                              <w:sz w:val="14"/>
-                              <w:szCs w:val="14"/>
-                              <w:rtl/>
-                              <w:lang w:bidi="fa-IR"/>
-                            </w:rPr>
-                            <w:t>پرینت</w:t>
-                          </w:r>
-                          <w:proofErr w:type="spellEnd"/>
-                          <w:r>
-                            <w:rPr>
-                              <w:rFonts w:cs="B Traffic" w:hint="cs"/>
-                              <w:b/>
-                              <w:bCs/>
-                              <w:sz w:val="14"/>
-                              <w:szCs w:val="14"/>
-                              <w:rtl/>
-                              <w:lang w:bidi="fa-IR"/>
-                            </w:rPr>
-                            <w:t xml:space="preserve"> بگیرید و یا از کاغذهای باطله یک رو سفید استفاده کنید.</w:t>
+                            <w:t>جویی در کاغذ تکالیف را یا دو رو پرینت بگیرید و یا از کاغذهای باطله یک رو سفید استفاده کنید.</w:t>
                           </w:r>
                         </w:p>
                       </w:txbxContent>
@@ -10510,7 +9266,7 @@
         <v:path o:extrusionok="f" gradientshapeok="t" o:connecttype="rect"/>
         <o:lock v:ext="edit" aspectratio="t"/>
       </v:shapetype>
-      <v:shape id="_x0000_i1032" type="#_x0000_t75" style="width:14.25pt;height:14.25pt" o:bullet="t">
+      <v:shape id="_x0000_i1028" type="#_x0000_t75" style="width:14.25pt;height:14.25pt" o:bullet="t">
         <v:imagedata r:id="rId1" o:title="mso4629"/>
       </v:shape>
     </w:pict>
@@ -16609,7 +15365,7 @@
 </file>
 
 <file path=customXml/itemProps1.xml><?xml version="1.0" encoding="utf-8"?>
-<ds:datastoreItem xmlns:ds="http://schemas.openxmlformats.org/officeDocument/2006/customXml" ds:itemID="{F4B201D3-E620-4AFA-BDD0-2C358B5366CE}">
+<ds:datastoreItem xmlns:ds="http://schemas.openxmlformats.org/officeDocument/2006/customXml" ds:itemID="{7F47D8B8-1F69-43D5-9443-2D985769152F}">
   <ds:schemaRefs>
     <ds:schemaRef ds:uri="http://schemas.openxmlformats.org/officeDocument/2006/bibliography"/>
   </ds:schemaRefs>

</xml_diff>